<commit_message>
Complete curriculum and jsonization
</commit_message>
<xml_diff>
--- a/data.docx
+++ b/data.docx
@@ -835,7 +835,7 @@
           <w:sz w:val="21"/>
           <w:szCs w:val="21"/>
         </w:rPr>
-        <w:t>10</w:t>
+        <w:t>25</w:t>
       </w:r>
       <w:r>
         <w:rPr>
@@ -1927,7 +1927,7 @@
           <w:sz w:val="21"/>
           <w:szCs w:val="21"/>
         </w:rPr>
-        <w:t>10</w:t>
+        <w:t>25</w:t>
       </w:r>
       <w:r>
         <w:rPr>
@@ -2371,7 +2371,16 @@
           <w:sz w:val="21"/>
           <w:szCs w:val="21"/>
         </w:rPr>
-        <w:t>15</w:t>
+        <w:t>2</w:t>
+      </w:r>
+      <w:r>
+        <w:rPr>
+          <w:rFonts w:ascii="Menlo" w:hAnsi="Menlo" w:cs="Menlo"/>
+          <w:color w:val="0000FF"/>
+          <w:sz w:val="21"/>
+          <w:szCs w:val="21"/>
+        </w:rPr>
+        <w:t>5</w:t>
       </w:r>
       <w:r>
         <w:rPr>
@@ -2909,7 +2918,16 @@
           <w:sz w:val="21"/>
           <w:szCs w:val="21"/>
         </w:rPr>
-        <w:t>15</w:t>
+        <w:t>2</w:t>
+      </w:r>
+      <w:r>
+        <w:rPr>
+          <w:rFonts w:ascii="Menlo" w:hAnsi="Menlo" w:cs="Menlo"/>
+          <w:color w:val="0000FF"/>
+          <w:sz w:val="21"/>
+          <w:szCs w:val="21"/>
+        </w:rPr>
+        <w:t>5</w:t>
       </w:r>
       <w:r>
         <w:rPr>
@@ -3298,6 +3316,15 @@
       <w:r>
         <w:rPr>
           <w:rFonts w:ascii="Menlo" w:hAnsi="Menlo" w:cs="Menlo"/>
+          <w:color w:val="000000"/>
+          <w:sz w:val="21"/>
+          <w:szCs w:val="21"/>
+        </w:rPr>
+        <w:t>2</w:t>
+      </w:r>
+      <w:r>
+        <w:rPr>
+          <w:rFonts w:ascii="Menlo" w:hAnsi="Menlo" w:cs="Menlo"/>
           <w:color w:val="0000FF"/>
           <w:sz w:val="21"/>
           <w:szCs w:val="21"/>
@@ -3993,7 +4020,7 @@
           <w:sz w:val="21"/>
           <w:szCs w:val="21"/>
         </w:rPr>
-        <w:t>10</w:t>
+        <w:t>25</w:t>
       </w:r>
       <w:r>
         <w:rPr>
@@ -5916,6 +5943,17 @@
           <w:sz w:val="21"/>
           <w:szCs w:val="21"/>
         </w:rPr>
+        <w:tab/>
+      </w:r>
+      <w:r>
+        <w:rPr>
+          <w:rFonts w:ascii="Menlo" w:hAnsi="Menlo" w:cs="Menlo"/>
+          <w:b/>
+          <w:bCs/>
+          <w:color w:val="008000"/>
+          <w:sz w:val="21"/>
+          <w:szCs w:val="21"/>
+        </w:rPr>
         <w:t>} else {</w:t>
       </w:r>
     </w:p>
@@ -6364,7 +6402,16 @@
           <w:sz w:val="21"/>
           <w:szCs w:val="21"/>
         </w:rPr>
-        <w:t>20</w:t>
+        <w:t>2</w:t>
+      </w:r>
+      <w:r>
+        <w:rPr>
+          <w:rFonts w:ascii="Menlo" w:hAnsi="Menlo" w:cs="Menlo"/>
+          <w:color w:val="0000FF"/>
+          <w:sz w:val="21"/>
+          <w:szCs w:val="21"/>
+        </w:rPr>
+        <w:t>5</w:t>
       </w:r>
       <w:r>
         <w:rPr>
@@ -6962,7 +7009,7 @@
           <w:sz w:val="21"/>
           <w:szCs w:val="21"/>
         </w:rPr>
-        <w:t>10</w:t>
+        <w:t>25</w:t>
       </w:r>
       <w:r>
         <w:rPr>
@@ -9965,6 +10012,15 @@
       <w:r>
         <w:rPr>
           <w:rFonts w:ascii="Menlo" w:hAnsi="Menlo" w:cs="Menlo"/>
+          <w:color w:val="000000"/>
+          <w:sz w:val="21"/>
+          <w:szCs w:val="21"/>
+        </w:rPr>
+        <w:t>2</w:t>
+      </w:r>
+      <w:r>
+        <w:rPr>
+          <w:rFonts w:ascii="Menlo" w:hAnsi="Menlo" w:cs="Menlo"/>
           <w:color w:val="0000FF"/>
           <w:sz w:val="21"/>
           <w:szCs w:val="21"/>
@@ -10258,7 +10314,29 @@
           <w:sz w:val="21"/>
           <w:szCs w:val="21"/>
         </w:rPr>
-        <w:t>for (var i = 1; i &lt; 4; i++) {</w:t>
+        <w:t xml:space="preserve">for (var i = 1; i &lt; </w:t>
+      </w:r>
+      <w:r>
+        <w:rPr>
+          <w:rFonts w:ascii="Menlo" w:hAnsi="Menlo" w:cs="Menlo"/>
+          <w:b/>
+          <w:bCs/>
+          <w:color w:val="008000"/>
+          <w:sz w:val="21"/>
+          <w:szCs w:val="21"/>
+        </w:rPr>
+        <w:t>_</w:t>
+      </w:r>
+      <w:r>
+        <w:rPr>
+          <w:rFonts w:ascii="Menlo" w:hAnsi="Menlo" w:cs="Menlo"/>
+          <w:b/>
+          <w:bCs/>
+          <w:color w:val="008000"/>
+          <w:sz w:val="21"/>
+          <w:szCs w:val="21"/>
+        </w:rPr>
+        <w:t>; i++) {</w:t>
       </w:r>
     </w:p>
     <w:p>
@@ -10445,7 +10523,18 @@
           <w:sz w:val="21"/>
           <w:szCs w:val="21"/>
         </w:rPr>
-        <w:t xml:space="preserve">At what value </w:t>
+        <w:t xml:space="preserve">If we want the loop to end when x equals three, </w:t>
+      </w:r>
+      <w:r>
+        <w:rPr>
+          <w:rFonts w:ascii="Menlo" w:hAnsi="Menlo" w:cs="Menlo"/>
+          <w:b/>
+          <w:bCs/>
+          <w:color w:val="008000"/>
+          <w:sz w:val="21"/>
+          <w:szCs w:val="21"/>
+        </w:rPr>
+        <w:t>how should we fill in the blank space?</w:t>
       </w:r>
       <w:r>
         <w:rPr>
@@ -10822,6 +10911,17 @@
         </w:rPr>
         <w:t>When i equals 10, i will not be less than 10</w:t>
       </w:r>
+      <w:r>
+        <w:rPr>
+          <w:rFonts w:ascii="Menlo" w:hAnsi="Menlo" w:cs="Menlo"/>
+          <w:b/>
+          <w:bCs/>
+          <w:color w:val="008000"/>
+          <w:sz w:val="21"/>
+          <w:szCs w:val="21"/>
+        </w:rPr>
+        <w:t>.</w:t>
+      </w:r>
     </w:p>
     <w:p>
       <w:pPr>
@@ -10919,9 +11019,7 @@
         </w:tabs>
         <w:rPr>
           <w:rFonts w:ascii="Menlo" w:hAnsi="Menlo" w:cs="Menlo"/>
-          <w:b/>
-          <w:bCs/>
-          <w:color w:val="008000"/>
+          <w:color w:val="000000"/>
           <w:sz w:val="21"/>
           <w:szCs w:val="21"/>
         </w:rPr>
@@ -10934,6 +11032,15 @@
           <w:szCs w:val="21"/>
         </w:rPr>
         <w:t xml:space="preserve">points: </w:t>
+      </w:r>
+      <w:r>
+        <w:rPr>
+          <w:rFonts w:ascii="Menlo" w:hAnsi="Menlo" w:cs="Menlo"/>
+          <w:color w:val="000000"/>
+          <w:sz w:val="21"/>
+          <w:szCs w:val="21"/>
+        </w:rPr>
+        <w:t>2</w:t>
       </w:r>
       <w:r>
         <w:rPr>
@@ -10972,7 +11079,7 @@
           <w:sz w:val="21"/>
           <w:szCs w:val="21"/>
         </w:rPr>
-        <w:t>5</w:t>
+        <w:t>4</w:t>
       </w:r>
       <w:r>
         <w:rPr>
@@ -10982,9 +11089,2583 @@
           <w:szCs w:val="21"/>
         </w:rPr>
         <w:t>]</w:t>
+      </w:r>
+    </w:p>
+    <w:p>
+      <w:pPr>
+        <w:shd w:val="clear" w:color="auto" w:fill="FFFFFF"/>
+        <w:tabs>
+          <w:tab w:val="left" w:pos="916"/>
+          <w:tab w:val="left" w:pos="1832"/>
+          <w:tab w:val="left" w:pos="2748"/>
+          <w:tab w:val="left" w:pos="3664"/>
+          <w:tab w:val="left" w:pos="4580"/>
+          <w:tab w:val="left" w:pos="5496"/>
+          <w:tab w:val="left" w:pos="6412"/>
+          <w:tab w:val="left" w:pos="7328"/>
+          <w:tab w:val="left" w:pos="8244"/>
+          <w:tab w:val="left" w:pos="9160"/>
+          <w:tab w:val="left" w:pos="10076"/>
+          <w:tab w:val="left" w:pos="10992"/>
+          <w:tab w:val="left" w:pos="11908"/>
+          <w:tab w:val="left" w:pos="12824"/>
+          <w:tab w:val="left" w:pos="13740"/>
+          <w:tab w:val="left" w:pos="14656"/>
+        </w:tabs>
+        <w:rPr>
+          <w:rFonts w:ascii="Menlo" w:hAnsi="Menlo" w:cs="Menlo"/>
+          <w:color w:val="000000"/>
+          <w:sz w:val="21"/>
+          <w:szCs w:val="21"/>
+        </w:rPr>
+      </w:pPr>
+    </w:p>
+    <w:p>
+      <w:pPr>
+        <w:shd w:val="clear" w:color="auto" w:fill="FFFFFF"/>
+        <w:tabs>
+          <w:tab w:val="left" w:pos="916"/>
+          <w:tab w:val="left" w:pos="1832"/>
+          <w:tab w:val="left" w:pos="2748"/>
+          <w:tab w:val="left" w:pos="3664"/>
+          <w:tab w:val="left" w:pos="4580"/>
+          <w:tab w:val="left" w:pos="5496"/>
+          <w:tab w:val="left" w:pos="6412"/>
+          <w:tab w:val="left" w:pos="7328"/>
+          <w:tab w:val="left" w:pos="8244"/>
+          <w:tab w:val="left" w:pos="9160"/>
+          <w:tab w:val="left" w:pos="10076"/>
+          <w:tab w:val="left" w:pos="10992"/>
+          <w:tab w:val="left" w:pos="11908"/>
+          <w:tab w:val="left" w:pos="12824"/>
+          <w:tab w:val="left" w:pos="13740"/>
+          <w:tab w:val="left" w:pos="14656"/>
+        </w:tabs>
+        <w:rPr>
+          <w:rFonts w:ascii="Menlo" w:hAnsi="Menlo" w:cs="Menlo"/>
+          <w:b/>
+          <w:bCs/>
+          <w:color w:val="008000"/>
+          <w:sz w:val="21"/>
+          <w:szCs w:val="21"/>
+        </w:rPr>
+      </w:pPr>
+    </w:p>
+    <w:p>
+      <w:pPr>
+        <w:rPr>
+          <w:rFonts w:ascii="Menlo" w:hAnsi="Menlo" w:cs="Menlo"/>
+          <w:color w:val="000000"/>
+          <w:sz w:val="21"/>
+          <w:szCs w:val="21"/>
+        </w:rPr>
+      </w:pPr>
+      <w:r>
+        <w:rPr>
+          <w:rFonts w:ascii="Menlo" w:hAnsi="Menlo" w:cs="Menlo"/>
+          <w:color w:val="000000"/>
+          <w:sz w:val="21"/>
+          <w:szCs w:val="21"/>
+        </w:rPr>
+        <w:t xml:space="preserve">level: </w:t>
+      </w:r>
+      <w:r>
+        <w:rPr>
+          <w:rFonts w:ascii="Menlo" w:hAnsi="Menlo" w:cs="Menlo"/>
+          <w:color w:val="0000FF"/>
+          <w:sz w:val="21"/>
+          <w:szCs w:val="21"/>
+        </w:rPr>
+        <w:t>1</w:t>
       </w:r>
       <w:bookmarkStart w:id="0" w:name="_GoBack"/>
       <w:bookmarkEnd w:id="0"/>
+      <w:r>
+        <w:rPr>
+          <w:rFonts w:ascii="Menlo" w:hAnsi="Menlo" w:cs="Menlo"/>
+          <w:color w:val="0000FF"/>
+          <w:sz w:val="21"/>
+          <w:szCs w:val="21"/>
+        </w:rPr>
+        <w:t>6</w:t>
+      </w:r>
+      <w:r>
+        <w:rPr>
+          <w:rFonts w:ascii="Menlo" w:hAnsi="Menlo" w:cs="Menlo"/>
+          <w:color w:val="000000"/>
+          <w:sz w:val="21"/>
+          <w:szCs w:val="21"/>
+        </w:rPr>
+        <w:t>,</w:t>
+      </w:r>
+      <w:r>
+        <w:rPr>
+          <w:rFonts w:ascii="Menlo" w:hAnsi="Menlo" w:cs="Menlo"/>
+          <w:color w:val="000000"/>
+          <w:sz w:val="21"/>
+          <w:szCs w:val="21"/>
+        </w:rPr>
+        <w:br/>
+        <w:t xml:space="preserve">chapter: </w:t>
+      </w:r>
+      <w:r>
+        <w:rPr>
+          <w:rFonts w:ascii="Menlo" w:hAnsi="Menlo" w:cs="Menlo"/>
+          <w:color w:val="0000FF"/>
+          <w:sz w:val="21"/>
+          <w:szCs w:val="21"/>
+        </w:rPr>
+        <w:t>4</w:t>
+      </w:r>
+      <w:r>
+        <w:rPr>
+          <w:rFonts w:ascii="Menlo" w:hAnsi="Menlo" w:cs="Menlo"/>
+          <w:color w:val="000000"/>
+          <w:sz w:val="21"/>
+          <w:szCs w:val="21"/>
+        </w:rPr>
+        <w:t>,</w:t>
+      </w:r>
+      <w:r>
+        <w:rPr>
+          <w:rFonts w:ascii="Menlo" w:hAnsi="Menlo" w:cs="Menlo"/>
+          <w:color w:val="000000"/>
+          <w:sz w:val="21"/>
+          <w:szCs w:val="21"/>
+        </w:rPr>
+        <w:br/>
+        <w:t xml:space="preserve">firstImage: </w:t>
+      </w:r>
+      <w:r>
+        <w:rPr>
+          <w:rFonts w:ascii="Menlo" w:hAnsi="Menlo" w:cs="Menlo"/>
+          <w:b/>
+          <w:bCs/>
+          <w:color w:val="008000"/>
+          <w:sz w:val="21"/>
+          <w:szCs w:val="21"/>
+        </w:rPr>
+        <w:t>'UNKNOWN'</w:t>
+      </w:r>
+      <w:r>
+        <w:rPr>
+          <w:rFonts w:ascii="Menlo" w:hAnsi="Menlo" w:cs="Menlo"/>
+          <w:color w:val="000000"/>
+          <w:sz w:val="21"/>
+          <w:szCs w:val="21"/>
+        </w:rPr>
+        <w:t>,</w:t>
+      </w:r>
+      <w:r>
+        <w:rPr>
+          <w:rFonts w:ascii="Menlo" w:hAnsi="Menlo" w:cs="Menlo"/>
+          <w:color w:val="000000"/>
+          <w:sz w:val="21"/>
+          <w:szCs w:val="21"/>
+        </w:rPr>
+        <w:br/>
+        <w:t xml:space="preserve">secondImage: </w:t>
+      </w:r>
+      <w:r>
+        <w:rPr>
+          <w:rFonts w:ascii="Menlo" w:hAnsi="Menlo" w:cs="Menlo"/>
+          <w:b/>
+          <w:bCs/>
+          <w:color w:val="008000"/>
+          <w:sz w:val="21"/>
+          <w:szCs w:val="21"/>
+        </w:rPr>
+        <w:t>'UNKNOWN'</w:t>
+      </w:r>
+      <w:r>
+        <w:rPr>
+          <w:rFonts w:ascii="Menlo" w:hAnsi="Menlo" w:cs="Menlo"/>
+          <w:color w:val="000000"/>
+          <w:sz w:val="21"/>
+          <w:szCs w:val="21"/>
+        </w:rPr>
+        <w:t>,</w:t>
+      </w:r>
+      <w:r>
+        <w:rPr>
+          <w:rFonts w:ascii="Menlo" w:hAnsi="Menlo" w:cs="Menlo"/>
+          <w:color w:val="000000"/>
+          <w:sz w:val="21"/>
+          <w:szCs w:val="21"/>
+        </w:rPr>
+        <w:br/>
+        <w:t>challengeText:</w:t>
+      </w:r>
+    </w:p>
+    <w:p>
+      <w:pPr>
+        <w:shd w:val="clear" w:color="auto" w:fill="FFFFFF"/>
+        <w:tabs>
+          <w:tab w:val="left" w:pos="916"/>
+          <w:tab w:val="left" w:pos="1832"/>
+          <w:tab w:val="left" w:pos="2748"/>
+          <w:tab w:val="left" w:pos="3664"/>
+          <w:tab w:val="left" w:pos="4580"/>
+          <w:tab w:val="left" w:pos="5496"/>
+          <w:tab w:val="left" w:pos="6412"/>
+          <w:tab w:val="left" w:pos="7328"/>
+          <w:tab w:val="left" w:pos="8244"/>
+          <w:tab w:val="left" w:pos="9160"/>
+          <w:tab w:val="left" w:pos="10076"/>
+          <w:tab w:val="left" w:pos="10992"/>
+          <w:tab w:val="left" w:pos="11908"/>
+          <w:tab w:val="left" w:pos="12824"/>
+          <w:tab w:val="left" w:pos="13740"/>
+          <w:tab w:val="left" w:pos="14656"/>
+        </w:tabs>
+        <w:rPr>
+          <w:rFonts w:ascii="Menlo" w:hAnsi="Menlo" w:cs="Menlo"/>
+          <w:b/>
+          <w:bCs/>
+          <w:color w:val="008000"/>
+          <w:sz w:val="21"/>
+          <w:szCs w:val="21"/>
+        </w:rPr>
+      </w:pPr>
+      <w:r>
+        <w:rPr>
+          <w:rFonts w:ascii="Menlo" w:hAnsi="Menlo" w:cs="Menlo"/>
+          <w:b/>
+          <w:bCs/>
+          <w:color w:val="008000"/>
+          <w:sz w:val="21"/>
+          <w:szCs w:val="21"/>
+        </w:rPr>
+        <w:t>var x = 0;</w:t>
+      </w:r>
+    </w:p>
+    <w:p>
+      <w:pPr>
+        <w:shd w:val="clear" w:color="auto" w:fill="FFFFFF"/>
+        <w:tabs>
+          <w:tab w:val="left" w:pos="916"/>
+          <w:tab w:val="left" w:pos="1832"/>
+          <w:tab w:val="left" w:pos="2748"/>
+          <w:tab w:val="left" w:pos="3664"/>
+          <w:tab w:val="left" w:pos="4580"/>
+          <w:tab w:val="left" w:pos="5496"/>
+          <w:tab w:val="left" w:pos="6412"/>
+          <w:tab w:val="left" w:pos="7328"/>
+          <w:tab w:val="left" w:pos="8244"/>
+          <w:tab w:val="left" w:pos="9160"/>
+          <w:tab w:val="left" w:pos="10076"/>
+          <w:tab w:val="left" w:pos="10992"/>
+          <w:tab w:val="left" w:pos="11908"/>
+          <w:tab w:val="left" w:pos="12824"/>
+          <w:tab w:val="left" w:pos="13740"/>
+          <w:tab w:val="left" w:pos="14656"/>
+        </w:tabs>
+        <w:rPr>
+          <w:rFonts w:ascii="Menlo" w:hAnsi="Menlo" w:cs="Menlo"/>
+          <w:b/>
+          <w:bCs/>
+          <w:color w:val="008000"/>
+          <w:sz w:val="21"/>
+          <w:szCs w:val="21"/>
+        </w:rPr>
+      </w:pPr>
+      <w:r>
+        <w:rPr>
+          <w:rFonts w:ascii="Menlo" w:hAnsi="Menlo" w:cs="Menlo"/>
+          <w:b/>
+          <w:bCs/>
+          <w:color w:val="008000"/>
+          <w:sz w:val="21"/>
+          <w:szCs w:val="21"/>
+        </w:rPr>
+        <w:t xml:space="preserve">for (var i = 1; i &lt; </w:t>
+      </w:r>
+      <w:r>
+        <w:rPr>
+          <w:rFonts w:ascii="Menlo" w:hAnsi="Menlo" w:cs="Menlo"/>
+          <w:b/>
+          <w:bCs/>
+          <w:color w:val="008000"/>
+          <w:sz w:val="21"/>
+          <w:szCs w:val="21"/>
+        </w:rPr>
+        <w:t>4</w:t>
+      </w:r>
+      <w:r>
+        <w:rPr>
+          <w:rFonts w:ascii="Menlo" w:hAnsi="Menlo" w:cs="Menlo"/>
+          <w:b/>
+          <w:bCs/>
+          <w:color w:val="008000"/>
+          <w:sz w:val="21"/>
+          <w:szCs w:val="21"/>
+        </w:rPr>
+        <w:t>; i</w:t>
+      </w:r>
+      <w:r>
+        <w:rPr>
+          <w:rFonts w:ascii="Menlo" w:hAnsi="Menlo" w:cs="Menlo"/>
+          <w:b/>
+          <w:bCs/>
+          <w:color w:val="008000"/>
+          <w:sz w:val="21"/>
+          <w:szCs w:val="21"/>
+        </w:rPr>
+        <w:t>__</w:t>
+      </w:r>
+      <w:r>
+        <w:rPr>
+          <w:rFonts w:ascii="Menlo" w:hAnsi="Menlo" w:cs="Menlo"/>
+          <w:b/>
+          <w:bCs/>
+          <w:color w:val="008000"/>
+          <w:sz w:val="21"/>
+          <w:szCs w:val="21"/>
+        </w:rPr>
+        <w:t>) {</w:t>
+      </w:r>
+    </w:p>
+    <w:p>
+      <w:pPr>
+        <w:shd w:val="clear" w:color="auto" w:fill="FFFFFF"/>
+        <w:tabs>
+          <w:tab w:val="left" w:pos="916"/>
+          <w:tab w:val="left" w:pos="1832"/>
+          <w:tab w:val="left" w:pos="2748"/>
+          <w:tab w:val="left" w:pos="3664"/>
+          <w:tab w:val="left" w:pos="4580"/>
+          <w:tab w:val="left" w:pos="5496"/>
+          <w:tab w:val="left" w:pos="6412"/>
+          <w:tab w:val="left" w:pos="7328"/>
+          <w:tab w:val="left" w:pos="8244"/>
+          <w:tab w:val="left" w:pos="9160"/>
+          <w:tab w:val="left" w:pos="10076"/>
+          <w:tab w:val="left" w:pos="10992"/>
+          <w:tab w:val="left" w:pos="11908"/>
+          <w:tab w:val="left" w:pos="12824"/>
+          <w:tab w:val="left" w:pos="13740"/>
+          <w:tab w:val="left" w:pos="14656"/>
+        </w:tabs>
+        <w:rPr>
+          <w:rFonts w:ascii="Menlo" w:hAnsi="Menlo" w:cs="Menlo"/>
+          <w:b/>
+          <w:bCs/>
+          <w:color w:val="008000"/>
+          <w:sz w:val="21"/>
+          <w:szCs w:val="21"/>
+        </w:rPr>
+      </w:pPr>
+      <w:r>
+        <w:rPr>
+          <w:rFonts w:ascii="Menlo" w:hAnsi="Menlo" w:cs="Menlo"/>
+          <w:b/>
+          <w:bCs/>
+          <w:color w:val="008000"/>
+          <w:sz w:val="21"/>
+          <w:szCs w:val="21"/>
+        </w:rPr>
+        <w:t xml:space="preserve">  x</w:t>
+      </w:r>
+      <w:r>
+        <w:rPr>
+          <w:rFonts w:ascii="Menlo" w:hAnsi="Menlo" w:cs="Menlo"/>
+          <w:b/>
+          <w:bCs/>
+          <w:color w:val="008000"/>
+          <w:sz w:val="21"/>
+          <w:szCs w:val="21"/>
+        </w:rPr>
+        <w:t>__</w:t>
+      </w:r>
+      <w:r>
+        <w:rPr>
+          <w:rFonts w:ascii="Menlo" w:hAnsi="Menlo" w:cs="Menlo"/>
+          <w:b/>
+          <w:bCs/>
+          <w:color w:val="008000"/>
+          <w:sz w:val="21"/>
+          <w:szCs w:val="21"/>
+        </w:rPr>
+        <w:t>;</w:t>
+      </w:r>
+    </w:p>
+    <w:p>
+      <w:pPr>
+        <w:shd w:val="clear" w:color="auto" w:fill="FFFFFF"/>
+        <w:tabs>
+          <w:tab w:val="left" w:pos="916"/>
+          <w:tab w:val="left" w:pos="1832"/>
+          <w:tab w:val="left" w:pos="2748"/>
+          <w:tab w:val="left" w:pos="3664"/>
+          <w:tab w:val="left" w:pos="4580"/>
+          <w:tab w:val="left" w:pos="5496"/>
+          <w:tab w:val="left" w:pos="6412"/>
+          <w:tab w:val="left" w:pos="7328"/>
+          <w:tab w:val="left" w:pos="8244"/>
+          <w:tab w:val="left" w:pos="9160"/>
+          <w:tab w:val="left" w:pos="10076"/>
+          <w:tab w:val="left" w:pos="10992"/>
+          <w:tab w:val="left" w:pos="11908"/>
+          <w:tab w:val="left" w:pos="12824"/>
+          <w:tab w:val="left" w:pos="13740"/>
+          <w:tab w:val="left" w:pos="14656"/>
+        </w:tabs>
+        <w:rPr>
+          <w:rFonts w:ascii="Menlo" w:hAnsi="Menlo" w:cs="Menlo"/>
+          <w:b/>
+          <w:bCs/>
+          <w:color w:val="008000"/>
+          <w:sz w:val="21"/>
+          <w:szCs w:val="21"/>
+        </w:rPr>
+      </w:pPr>
+      <w:r>
+        <w:rPr>
+          <w:rFonts w:ascii="Menlo" w:hAnsi="Menlo" w:cs="Menlo"/>
+          <w:b/>
+          <w:bCs/>
+          <w:color w:val="008000"/>
+          <w:sz w:val="21"/>
+          <w:szCs w:val="21"/>
+        </w:rPr>
+        <w:t>}</w:t>
+      </w:r>
+    </w:p>
+    <w:p>
+      <w:pPr>
+        <w:shd w:val="clear" w:color="auto" w:fill="FFFFFF"/>
+        <w:tabs>
+          <w:tab w:val="left" w:pos="916"/>
+          <w:tab w:val="left" w:pos="1832"/>
+          <w:tab w:val="left" w:pos="2748"/>
+          <w:tab w:val="left" w:pos="3664"/>
+          <w:tab w:val="left" w:pos="4580"/>
+          <w:tab w:val="left" w:pos="5496"/>
+          <w:tab w:val="left" w:pos="6412"/>
+          <w:tab w:val="left" w:pos="7328"/>
+          <w:tab w:val="left" w:pos="8244"/>
+          <w:tab w:val="left" w:pos="9160"/>
+          <w:tab w:val="left" w:pos="10076"/>
+          <w:tab w:val="left" w:pos="10992"/>
+          <w:tab w:val="left" w:pos="11908"/>
+          <w:tab w:val="left" w:pos="12824"/>
+          <w:tab w:val="left" w:pos="13740"/>
+          <w:tab w:val="left" w:pos="14656"/>
+        </w:tabs>
+        <w:rPr>
+          <w:rFonts w:ascii="Menlo" w:hAnsi="Menlo" w:cs="Menlo"/>
+          <w:b/>
+          <w:bCs/>
+          <w:color w:val="008000"/>
+          <w:sz w:val="21"/>
+          <w:szCs w:val="21"/>
+        </w:rPr>
+      </w:pPr>
+      <w:r>
+        <w:rPr>
+          <w:rFonts w:ascii="Menlo" w:hAnsi="Menlo" w:cs="Menlo"/>
+          <w:b/>
+          <w:bCs/>
+          <w:color w:val="008000"/>
+          <w:sz w:val="21"/>
+          <w:szCs w:val="21"/>
+        </w:rPr>
+        <w:t>// At the end, x equals 3.</w:t>
+      </w:r>
+    </w:p>
+    <w:p>
+      <w:pPr>
+        <w:shd w:val="clear" w:color="auto" w:fill="FFFFFF"/>
+        <w:tabs>
+          <w:tab w:val="left" w:pos="916"/>
+          <w:tab w:val="left" w:pos="1832"/>
+          <w:tab w:val="left" w:pos="2748"/>
+          <w:tab w:val="left" w:pos="3664"/>
+          <w:tab w:val="left" w:pos="4580"/>
+          <w:tab w:val="left" w:pos="5496"/>
+          <w:tab w:val="left" w:pos="6412"/>
+          <w:tab w:val="left" w:pos="7328"/>
+          <w:tab w:val="left" w:pos="8244"/>
+          <w:tab w:val="left" w:pos="9160"/>
+          <w:tab w:val="left" w:pos="10076"/>
+          <w:tab w:val="left" w:pos="10992"/>
+          <w:tab w:val="left" w:pos="11908"/>
+          <w:tab w:val="left" w:pos="12824"/>
+          <w:tab w:val="left" w:pos="13740"/>
+          <w:tab w:val="left" w:pos="14656"/>
+        </w:tabs>
+        <w:rPr>
+          <w:rFonts w:ascii="Menlo" w:hAnsi="Menlo" w:cs="Menlo"/>
+          <w:color w:val="000000"/>
+          <w:sz w:val="21"/>
+          <w:szCs w:val="21"/>
+        </w:rPr>
+      </w:pPr>
+      <w:r>
+        <w:rPr>
+          <w:rFonts w:ascii="Menlo" w:hAnsi="Menlo" w:cs="Menlo"/>
+          <w:b/>
+          <w:bCs/>
+          <w:color w:val="008000"/>
+          <w:sz w:val="21"/>
+          <w:szCs w:val="21"/>
+        </w:rPr>
+        <w:t>____</w:t>
+      </w:r>
+      <w:r>
+        <w:rPr>
+          <w:rFonts w:ascii="Menlo" w:hAnsi="Menlo" w:cs="Menlo"/>
+          <w:color w:val="000000"/>
+          <w:sz w:val="21"/>
+          <w:szCs w:val="21"/>
+        </w:rPr>
+        <w:br/>
+        <w:t xml:space="preserve">instructionText: </w:t>
+      </w:r>
+      <w:r>
+        <w:rPr>
+          <w:rFonts w:ascii="Menlo" w:hAnsi="Menlo" w:cs="Menlo"/>
+          <w:b/>
+          <w:bCs/>
+          <w:color w:val="008000"/>
+          <w:sz w:val="21"/>
+          <w:szCs w:val="21"/>
+        </w:rPr>
+        <w:t xml:space="preserve">Fill in </w:t>
+      </w:r>
+      <w:r>
+        <w:rPr>
+          <w:rFonts w:ascii="Menlo" w:hAnsi="Menlo" w:cs="Menlo"/>
+          <w:b/>
+          <w:bCs/>
+          <w:color w:val="008000"/>
+          <w:sz w:val="21"/>
+          <w:szCs w:val="21"/>
+        </w:rPr>
+        <w:t xml:space="preserve">the </w:t>
+      </w:r>
+      <w:r>
+        <w:rPr>
+          <w:rFonts w:ascii="Menlo" w:hAnsi="Menlo" w:cs="Menlo"/>
+          <w:b/>
+          <w:bCs/>
+          <w:color w:val="008000"/>
+          <w:sz w:val="21"/>
+          <w:szCs w:val="21"/>
+        </w:rPr>
+        <w:t>blanks with the appropriate symbols.</w:t>
+      </w:r>
+      <w:r>
+        <w:rPr>
+          <w:rFonts w:ascii="Menlo" w:hAnsi="Menlo" w:cs="Menlo"/>
+          <w:color w:val="000000"/>
+          <w:sz w:val="21"/>
+          <w:szCs w:val="21"/>
+        </w:rPr>
+        <w:t>,</w:t>
+      </w:r>
+      <w:r>
+        <w:rPr>
+          <w:rFonts w:ascii="Menlo" w:hAnsi="Menlo" w:cs="Menlo"/>
+          <w:color w:val="000000"/>
+          <w:sz w:val="21"/>
+          <w:szCs w:val="21"/>
+        </w:rPr>
+        <w:br/>
+        <w:t>learnText:</w:t>
+      </w:r>
+    </w:p>
+    <w:p>
+      <w:pPr>
+        <w:shd w:val="clear" w:color="auto" w:fill="FFFFFF"/>
+        <w:tabs>
+          <w:tab w:val="left" w:pos="916"/>
+          <w:tab w:val="left" w:pos="1832"/>
+          <w:tab w:val="left" w:pos="2748"/>
+          <w:tab w:val="left" w:pos="3664"/>
+          <w:tab w:val="left" w:pos="4580"/>
+          <w:tab w:val="left" w:pos="5496"/>
+          <w:tab w:val="left" w:pos="6412"/>
+          <w:tab w:val="left" w:pos="7328"/>
+          <w:tab w:val="left" w:pos="8244"/>
+          <w:tab w:val="left" w:pos="9160"/>
+          <w:tab w:val="left" w:pos="10076"/>
+          <w:tab w:val="left" w:pos="10992"/>
+          <w:tab w:val="left" w:pos="11908"/>
+          <w:tab w:val="left" w:pos="12824"/>
+          <w:tab w:val="left" w:pos="13740"/>
+          <w:tab w:val="left" w:pos="14656"/>
+        </w:tabs>
+        <w:rPr>
+          <w:rFonts w:ascii="Menlo" w:hAnsi="Menlo" w:cs="Menlo"/>
+          <w:b/>
+          <w:bCs/>
+          <w:color w:val="008000"/>
+          <w:sz w:val="21"/>
+          <w:szCs w:val="21"/>
+        </w:rPr>
+      </w:pPr>
+      <w:r>
+        <w:rPr>
+          <w:rFonts w:ascii="Menlo" w:hAnsi="Menlo" w:cs="Menlo"/>
+          <w:b/>
+          <w:bCs/>
+          <w:color w:val="008000"/>
+          <w:sz w:val="21"/>
+          <w:szCs w:val="21"/>
+        </w:rPr>
+        <w:t>Let’s talk about the ‘++’</w:t>
+      </w:r>
+      <w:r>
+        <w:rPr>
+          <w:rFonts w:ascii="Menlo" w:hAnsi="Menlo" w:cs="Menlo"/>
+          <w:b/>
+          <w:bCs/>
+          <w:color w:val="008000"/>
+          <w:sz w:val="21"/>
+          <w:szCs w:val="21"/>
+        </w:rPr>
+        <w:t>.</w:t>
+      </w:r>
+      <w:r>
+        <w:rPr>
+          <w:rFonts w:ascii="Menlo" w:hAnsi="Menlo" w:cs="Menlo"/>
+          <w:b/>
+          <w:bCs/>
+          <w:color w:val="008000"/>
+          <w:sz w:val="21"/>
+          <w:szCs w:val="21"/>
+        </w:rPr>
+        <w:t xml:space="preserve"> ‘++’ means that we’re going to increase the value of something by one.</w:t>
+      </w:r>
+    </w:p>
+    <w:p>
+      <w:pPr>
+        <w:shd w:val="clear" w:color="auto" w:fill="FFFFFF"/>
+        <w:tabs>
+          <w:tab w:val="left" w:pos="916"/>
+          <w:tab w:val="left" w:pos="1832"/>
+          <w:tab w:val="left" w:pos="2748"/>
+          <w:tab w:val="left" w:pos="3664"/>
+          <w:tab w:val="left" w:pos="4580"/>
+          <w:tab w:val="left" w:pos="5496"/>
+          <w:tab w:val="left" w:pos="6412"/>
+          <w:tab w:val="left" w:pos="7328"/>
+          <w:tab w:val="left" w:pos="8244"/>
+          <w:tab w:val="left" w:pos="9160"/>
+          <w:tab w:val="left" w:pos="10076"/>
+          <w:tab w:val="left" w:pos="10992"/>
+          <w:tab w:val="left" w:pos="11908"/>
+          <w:tab w:val="left" w:pos="12824"/>
+          <w:tab w:val="left" w:pos="13740"/>
+          <w:tab w:val="left" w:pos="14656"/>
+        </w:tabs>
+        <w:rPr>
+          <w:rFonts w:ascii="Menlo" w:hAnsi="Menlo" w:cs="Menlo"/>
+          <w:b/>
+          <w:bCs/>
+          <w:color w:val="008000"/>
+          <w:sz w:val="21"/>
+          <w:szCs w:val="21"/>
+        </w:rPr>
+      </w:pPr>
+    </w:p>
+    <w:p>
+      <w:pPr>
+        <w:shd w:val="clear" w:color="auto" w:fill="FFFFFF"/>
+        <w:tabs>
+          <w:tab w:val="left" w:pos="916"/>
+          <w:tab w:val="left" w:pos="1832"/>
+          <w:tab w:val="left" w:pos="2748"/>
+          <w:tab w:val="left" w:pos="3664"/>
+          <w:tab w:val="left" w:pos="4580"/>
+          <w:tab w:val="left" w:pos="5496"/>
+          <w:tab w:val="left" w:pos="6412"/>
+          <w:tab w:val="left" w:pos="7328"/>
+          <w:tab w:val="left" w:pos="8244"/>
+          <w:tab w:val="left" w:pos="9160"/>
+          <w:tab w:val="left" w:pos="10076"/>
+          <w:tab w:val="left" w:pos="10992"/>
+          <w:tab w:val="left" w:pos="11908"/>
+          <w:tab w:val="left" w:pos="12824"/>
+          <w:tab w:val="left" w:pos="13740"/>
+          <w:tab w:val="left" w:pos="14656"/>
+        </w:tabs>
+        <w:rPr>
+          <w:rFonts w:ascii="Menlo" w:hAnsi="Menlo" w:cs="Menlo"/>
+          <w:b/>
+          <w:bCs/>
+          <w:color w:val="008000"/>
+          <w:sz w:val="21"/>
+          <w:szCs w:val="21"/>
+        </w:rPr>
+      </w:pPr>
+      <w:r>
+        <w:rPr>
+          <w:rFonts w:ascii="Menlo" w:hAnsi="Menlo" w:cs="Menlo"/>
+          <w:b/>
+          <w:bCs/>
+          <w:color w:val="008000"/>
+          <w:sz w:val="21"/>
+          <w:szCs w:val="21"/>
+        </w:rPr>
+        <w:t>For instance, let’s say we have:</w:t>
+      </w:r>
+    </w:p>
+    <w:p>
+      <w:pPr>
+        <w:shd w:val="clear" w:color="auto" w:fill="FFFFFF"/>
+        <w:tabs>
+          <w:tab w:val="left" w:pos="916"/>
+          <w:tab w:val="left" w:pos="1832"/>
+          <w:tab w:val="left" w:pos="2748"/>
+          <w:tab w:val="left" w:pos="3664"/>
+          <w:tab w:val="left" w:pos="4580"/>
+          <w:tab w:val="left" w:pos="5496"/>
+          <w:tab w:val="left" w:pos="6412"/>
+          <w:tab w:val="left" w:pos="7328"/>
+          <w:tab w:val="left" w:pos="8244"/>
+          <w:tab w:val="left" w:pos="9160"/>
+          <w:tab w:val="left" w:pos="10076"/>
+          <w:tab w:val="left" w:pos="10992"/>
+          <w:tab w:val="left" w:pos="11908"/>
+          <w:tab w:val="left" w:pos="12824"/>
+          <w:tab w:val="left" w:pos="13740"/>
+          <w:tab w:val="left" w:pos="14656"/>
+        </w:tabs>
+        <w:rPr>
+          <w:rFonts w:ascii="Menlo" w:hAnsi="Menlo" w:cs="Menlo"/>
+          <w:b/>
+          <w:bCs/>
+          <w:color w:val="008000"/>
+          <w:sz w:val="21"/>
+          <w:szCs w:val="21"/>
+        </w:rPr>
+      </w:pPr>
+    </w:p>
+    <w:p>
+      <w:pPr>
+        <w:shd w:val="clear" w:color="auto" w:fill="FFFFFF"/>
+        <w:tabs>
+          <w:tab w:val="left" w:pos="916"/>
+          <w:tab w:val="left" w:pos="1832"/>
+          <w:tab w:val="left" w:pos="2748"/>
+          <w:tab w:val="left" w:pos="3664"/>
+          <w:tab w:val="left" w:pos="4580"/>
+          <w:tab w:val="left" w:pos="5496"/>
+          <w:tab w:val="left" w:pos="6412"/>
+          <w:tab w:val="left" w:pos="7328"/>
+          <w:tab w:val="left" w:pos="8244"/>
+          <w:tab w:val="left" w:pos="9160"/>
+          <w:tab w:val="left" w:pos="10076"/>
+          <w:tab w:val="left" w:pos="10992"/>
+          <w:tab w:val="left" w:pos="11908"/>
+          <w:tab w:val="left" w:pos="12824"/>
+          <w:tab w:val="left" w:pos="13740"/>
+          <w:tab w:val="left" w:pos="14656"/>
+        </w:tabs>
+        <w:rPr>
+          <w:rFonts w:ascii="Menlo" w:hAnsi="Menlo" w:cs="Menlo"/>
+          <w:b/>
+          <w:bCs/>
+          <w:color w:val="008000"/>
+          <w:sz w:val="21"/>
+          <w:szCs w:val="21"/>
+        </w:rPr>
+      </w:pPr>
+      <w:r>
+        <w:rPr>
+          <w:rFonts w:ascii="Menlo" w:hAnsi="Menlo" w:cs="Menlo"/>
+          <w:b/>
+          <w:bCs/>
+          <w:color w:val="008000"/>
+          <w:sz w:val="21"/>
+          <w:szCs w:val="21"/>
+        </w:rPr>
+        <w:t>var x = 1;</w:t>
+      </w:r>
+    </w:p>
+    <w:p>
+      <w:pPr>
+        <w:shd w:val="clear" w:color="auto" w:fill="FFFFFF"/>
+        <w:tabs>
+          <w:tab w:val="left" w:pos="916"/>
+          <w:tab w:val="left" w:pos="1832"/>
+          <w:tab w:val="left" w:pos="2748"/>
+          <w:tab w:val="left" w:pos="3664"/>
+          <w:tab w:val="left" w:pos="4580"/>
+          <w:tab w:val="left" w:pos="5496"/>
+          <w:tab w:val="left" w:pos="6412"/>
+          <w:tab w:val="left" w:pos="7328"/>
+          <w:tab w:val="left" w:pos="8244"/>
+          <w:tab w:val="left" w:pos="9160"/>
+          <w:tab w:val="left" w:pos="10076"/>
+          <w:tab w:val="left" w:pos="10992"/>
+          <w:tab w:val="left" w:pos="11908"/>
+          <w:tab w:val="left" w:pos="12824"/>
+          <w:tab w:val="left" w:pos="13740"/>
+          <w:tab w:val="left" w:pos="14656"/>
+        </w:tabs>
+        <w:rPr>
+          <w:rFonts w:ascii="Menlo" w:hAnsi="Menlo" w:cs="Menlo"/>
+          <w:b/>
+          <w:bCs/>
+          <w:color w:val="008000"/>
+          <w:sz w:val="21"/>
+          <w:szCs w:val="21"/>
+        </w:rPr>
+      </w:pPr>
+      <w:r>
+        <w:rPr>
+          <w:rFonts w:ascii="Menlo" w:hAnsi="Menlo" w:cs="Menlo"/>
+          <w:b/>
+          <w:bCs/>
+          <w:color w:val="008000"/>
+          <w:sz w:val="21"/>
+          <w:szCs w:val="21"/>
+        </w:rPr>
+        <w:t>x++;</w:t>
+      </w:r>
+    </w:p>
+    <w:p>
+      <w:pPr>
+        <w:shd w:val="clear" w:color="auto" w:fill="FFFFFF"/>
+        <w:tabs>
+          <w:tab w:val="left" w:pos="916"/>
+          <w:tab w:val="left" w:pos="1832"/>
+          <w:tab w:val="left" w:pos="2748"/>
+          <w:tab w:val="left" w:pos="3664"/>
+          <w:tab w:val="left" w:pos="4580"/>
+          <w:tab w:val="left" w:pos="5496"/>
+          <w:tab w:val="left" w:pos="6412"/>
+          <w:tab w:val="left" w:pos="7328"/>
+          <w:tab w:val="left" w:pos="8244"/>
+          <w:tab w:val="left" w:pos="9160"/>
+          <w:tab w:val="left" w:pos="10076"/>
+          <w:tab w:val="left" w:pos="10992"/>
+          <w:tab w:val="left" w:pos="11908"/>
+          <w:tab w:val="left" w:pos="12824"/>
+          <w:tab w:val="left" w:pos="13740"/>
+          <w:tab w:val="left" w:pos="14656"/>
+        </w:tabs>
+        <w:rPr>
+          <w:rFonts w:ascii="Menlo" w:hAnsi="Menlo" w:cs="Menlo"/>
+          <w:b/>
+          <w:bCs/>
+          <w:color w:val="008000"/>
+          <w:sz w:val="21"/>
+          <w:szCs w:val="21"/>
+        </w:rPr>
+      </w:pPr>
+    </w:p>
+    <w:p>
+      <w:pPr>
+        <w:shd w:val="clear" w:color="auto" w:fill="FFFFFF"/>
+        <w:tabs>
+          <w:tab w:val="left" w:pos="916"/>
+          <w:tab w:val="left" w:pos="1832"/>
+          <w:tab w:val="left" w:pos="2748"/>
+          <w:tab w:val="left" w:pos="3664"/>
+          <w:tab w:val="left" w:pos="4580"/>
+          <w:tab w:val="left" w:pos="5496"/>
+          <w:tab w:val="left" w:pos="6412"/>
+          <w:tab w:val="left" w:pos="7328"/>
+          <w:tab w:val="left" w:pos="8244"/>
+          <w:tab w:val="left" w:pos="9160"/>
+          <w:tab w:val="left" w:pos="10076"/>
+          <w:tab w:val="left" w:pos="10992"/>
+          <w:tab w:val="left" w:pos="11908"/>
+          <w:tab w:val="left" w:pos="12824"/>
+          <w:tab w:val="left" w:pos="13740"/>
+          <w:tab w:val="left" w:pos="14656"/>
+        </w:tabs>
+        <w:rPr>
+          <w:rFonts w:ascii="Menlo" w:hAnsi="Menlo" w:cs="Menlo"/>
+          <w:b/>
+          <w:bCs/>
+          <w:color w:val="008000"/>
+          <w:sz w:val="21"/>
+          <w:szCs w:val="21"/>
+        </w:rPr>
+      </w:pPr>
+      <w:r>
+        <w:rPr>
+          <w:rFonts w:ascii="Menlo" w:hAnsi="Menlo" w:cs="Menlo"/>
+          <w:b/>
+          <w:bCs/>
+          <w:color w:val="008000"/>
+          <w:sz w:val="21"/>
+          <w:szCs w:val="21"/>
+        </w:rPr>
+        <w:t>Now x is equal to two.</w:t>
+      </w:r>
+    </w:p>
+    <w:p>
+      <w:pPr>
+        <w:shd w:val="clear" w:color="auto" w:fill="FFFFFF"/>
+        <w:tabs>
+          <w:tab w:val="left" w:pos="916"/>
+          <w:tab w:val="left" w:pos="1832"/>
+          <w:tab w:val="left" w:pos="2748"/>
+          <w:tab w:val="left" w:pos="3664"/>
+          <w:tab w:val="left" w:pos="4580"/>
+          <w:tab w:val="left" w:pos="5496"/>
+          <w:tab w:val="left" w:pos="6412"/>
+          <w:tab w:val="left" w:pos="7328"/>
+          <w:tab w:val="left" w:pos="8244"/>
+          <w:tab w:val="left" w:pos="9160"/>
+          <w:tab w:val="left" w:pos="10076"/>
+          <w:tab w:val="left" w:pos="10992"/>
+          <w:tab w:val="left" w:pos="11908"/>
+          <w:tab w:val="left" w:pos="12824"/>
+          <w:tab w:val="left" w:pos="13740"/>
+          <w:tab w:val="left" w:pos="14656"/>
+        </w:tabs>
+        <w:rPr>
+          <w:rFonts w:ascii="Menlo" w:hAnsi="Menlo" w:cs="Menlo"/>
+          <w:b/>
+          <w:bCs/>
+          <w:color w:val="008000"/>
+          <w:sz w:val="21"/>
+          <w:szCs w:val="21"/>
+        </w:rPr>
+      </w:pPr>
+    </w:p>
+    <w:p>
+      <w:pPr>
+        <w:shd w:val="clear" w:color="auto" w:fill="FFFFFF"/>
+        <w:tabs>
+          <w:tab w:val="left" w:pos="916"/>
+          <w:tab w:val="left" w:pos="1832"/>
+          <w:tab w:val="left" w:pos="2748"/>
+          <w:tab w:val="left" w:pos="3664"/>
+          <w:tab w:val="left" w:pos="4580"/>
+          <w:tab w:val="left" w:pos="5496"/>
+          <w:tab w:val="left" w:pos="6412"/>
+          <w:tab w:val="left" w:pos="7328"/>
+          <w:tab w:val="left" w:pos="8244"/>
+          <w:tab w:val="left" w:pos="9160"/>
+          <w:tab w:val="left" w:pos="10076"/>
+          <w:tab w:val="left" w:pos="10992"/>
+          <w:tab w:val="left" w:pos="11908"/>
+          <w:tab w:val="left" w:pos="12824"/>
+          <w:tab w:val="left" w:pos="13740"/>
+          <w:tab w:val="left" w:pos="14656"/>
+        </w:tabs>
+        <w:rPr>
+          <w:rFonts w:ascii="Menlo" w:hAnsi="Menlo" w:cs="Menlo"/>
+          <w:b/>
+          <w:bCs/>
+          <w:color w:val="008000"/>
+          <w:sz w:val="21"/>
+          <w:szCs w:val="21"/>
+        </w:rPr>
+      </w:pPr>
+      <w:r>
+        <w:rPr>
+          <w:rFonts w:ascii="Menlo" w:hAnsi="Menlo" w:cs="Menlo"/>
+          <w:b/>
+          <w:bCs/>
+          <w:color w:val="008000"/>
+          <w:sz w:val="21"/>
+          <w:szCs w:val="21"/>
+        </w:rPr>
+        <w:t xml:space="preserve">By the way, ‘—-‘ does </w:t>
+      </w:r>
+      <w:r>
+        <w:rPr>
+          <w:rFonts w:ascii="Menlo" w:hAnsi="Menlo" w:cs="Menlo"/>
+          <w:b/>
+          <w:bCs/>
+          <w:color w:val="008000"/>
+          <w:sz w:val="21"/>
+          <w:szCs w:val="21"/>
+        </w:rPr>
+        <w:t>the opposite of ‘++’</w:t>
+      </w:r>
+      <w:r>
+        <w:rPr>
+          <w:rFonts w:ascii="Menlo" w:hAnsi="Menlo" w:cs="Menlo"/>
+          <w:b/>
+          <w:bCs/>
+          <w:color w:val="008000"/>
+          <w:sz w:val="21"/>
+          <w:szCs w:val="21"/>
+        </w:rPr>
+        <w:t>.</w:t>
+      </w:r>
+    </w:p>
+    <w:p>
+      <w:pPr>
+        <w:shd w:val="clear" w:color="auto" w:fill="FFFFFF"/>
+        <w:tabs>
+          <w:tab w:val="left" w:pos="916"/>
+          <w:tab w:val="left" w:pos="1832"/>
+          <w:tab w:val="left" w:pos="2748"/>
+          <w:tab w:val="left" w:pos="3664"/>
+          <w:tab w:val="left" w:pos="4580"/>
+          <w:tab w:val="left" w:pos="5496"/>
+          <w:tab w:val="left" w:pos="6412"/>
+          <w:tab w:val="left" w:pos="7328"/>
+          <w:tab w:val="left" w:pos="8244"/>
+          <w:tab w:val="left" w:pos="9160"/>
+          <w:tab w:val="left" w:pos="10076"/>
+          <w:tab w:val="left" w:pos="10992"/>
+          <w:tab w:val="left" w:pos="11908"/>
+          <w:tab w:val="left" w:pos="12824"/>
+          <w:tab w:val="left" w:pos="13740"/>
+          <w:tab w:val="left" w:pos="14656"/>
+        </w:tabs>
+        <w:rPr>
+          <w:rFonts w:ascii="Menlo" w:hAnsi="Menlo" w:cs="Menlo"/>
+          <w:color w:val="000000"/>
+          <w:sz w:val="21"/>
+          <w:szCs w:val="21"/>
+        </w:rPr>
+      </w:pPr>
+      <w:r>
+        <w:rPr>
+          <w:rFonts w:ascii="Menlo" w:hAnsi="Menlo" w:cs="Menlo"/>
+          <w:color w:val="000000"/>
+          <w:sz w:val="21"/>
+          <w:szCs w:val="21"/>
+        </w:rPr>
+        <w:t xml:space="preserve">points: </w:t>
+      </w:r>
+      <w:r>
+        <w:rPr>
+          <w:rFonts w:ascii="Menlo" w:hAnsi="Menlo" w:cs="Menlo"/>
+          <w:color w:val="000000"/>
+          <w:sz w:val="21"/>
+          <w:szCs w:val="21"/>
+        </w:rPr>
+        <w:t>2</w:t>
+      </w:r>
+      <w:r>
+        <w:rPr>
+          <w:rFonts w:ascii="Menlo" w:hAnsi="Menlo" w:cs="Menlo"/>
+          <w:color w:val="0000FF"/>
+          <w:sz w:val="21"/>
+          <w:szCs w:val="21"/>
+        </w:rPr>
+        <w:t>5</w:t>
+      </w:r>
+      <w:r>
+        <w:rPr>
+          <w:rFonts w:ascii="Menlo" w:hAnsi="Menlo" w:cs="Menlo"/>
+          <w:color w:val="000000"/>
+          <w:sz w:val="21"/>
+          <w:szCs w:val="21"/>
+        </w:rPr>
+        <w:t>,</w:t>
+      </w:r>
+      <w:r>
+        <w:rPr>
+          <w:rFonts w:ascii="Menlo" w:hAnsi="Menlo" w:cs="Menlo"/>
+          <w:color w:val="000000"/>
+          <w:sz w:val="21"/>
+          <w:szCs w:val="21"/>
+        </w:rPr>
+        <w:br/>
+        <w:t>solution: [</w:t>
+      </w:r>
+      <w:r>
+        <w:rPr>
+          <w:rFonts w:ascii="Menlo" w:hAnsi="Menlo" w:cs="Menlo"/>
+          <w:b/>
+          <w:bCs/>
+          <w:color w:val="008000"/>
+          <w:sz w:val="21"/>
+          <w:szCs w:val="21"/>
+        </w:rPr>
+        <w:t>++</w:t>
+      </w:r>
+      <w:r>
+        <w:rPr>
+          <w:rFonts w:ascii="Menlo" w:hAnsi="Menlo" w:cs="Menlo"/>
+          <w:color w:val="000000"/>
+          <w:sz w:val="21"/>
+          <w:szCs w:val="21"/>
+        </w:rPr>
+        <w:t>]</w:t>
+      </w:r>
+    </w:p>
+    <w:p>
+      <w:pPr>
+        <w:shd w:val="clear" w:color="auto" w:fill="FFFFFF"/>
+        <w:tabs>
+          <w:tab w:val="left" w:pos="916"/>
+          <w:tab w:val="left" w:pos="1832"/>
+          <w:tab w:val="left" w:pos="2748"/>
+          <w:tab w:val="left" w:pos="3664"/>
+          <w:tab w:val="left" w:pos="4580"/>
+          <w:tab w:val="left" w:pos="5496"/>
+          <w:tab w:val="left" w:pos="6412"/>
+          <w:tab w:val="left" w:pos="7328"/>
+          <w:tab w:val="left" w:pos="8244"/>
+          <w:tab w:val="left" w:pos="9160"/>
+          <w:tab w:val="left" w:pos="10076"/>
+          <w:tab w:val="left" w:pos="10992"/>
+          <w:tab w:val="left" w:pos="11908"/>
+          <w:tab w:val="left" w:pos="12824"/>
+          <w:tab w:val="left" w:pos="13740"/>
+          <w:tab w:val="left" w:pos="14656"/>
+        </w:tabs>
+        <w:rPr>
+          <w:rFonts w:ascii="Menlo" w:hAnsi="Menlo" w:cs="Menlo"/>
+          <w:color w:val="000000"/>
+          <w:sz w:val="21"/>
+          <w:szCs w:val="21"/>
+        </w:rPr>
+      </w:pPr>
+    </w:p>
+    <w:p>
+      <w:pPr>
+        <w:rPr>
+          <w:rFonts w:ascii="Menlo" w:hAnsi="Menlo" w:cs="Menlo"/>
+          <w:color w:val="000000"/>
+          <w:sz w:val="21"/>
+          <w:szCs w:val="21"/>
+        </w:rPr>
+      </w:pPr>
+      <w:r>
+        <w:rPr>
+          <w:rFonts w:ascii="Menlo" w:hAnsi="Menlo" w:cs="Menlo"/>
+          <w:color w:val="000000"/>
+          <w:sz w:val="21"/>
+          <w:szCs w:val="21"/>
+        </w:rPr>
+        <w:t xml:space="preserve">level: </w:t>
+      </w:r>
+      <w:r>
+        <w:rPr>
+          <w:rFonts w:ascii="Menlo" w:hAnsi="Menlo" w:cs="Menlo"/>
+          <w:color w:val="0000FF"/>
+          <w:sz w:val="21"/>
+          <w:szCs w:val="21"/>
+        </w:rPr>
+        <w:t>1</w:t>
+      </w:r>
+      <w:r>
+        <w:rPr>
+          <w:rFonts w:ascii="Menlo" w:hAnsi="Menlo" w:cs="Menlo"/>
+          <w:color w:val="0000FF"/>
+          <w:sz w:val="21"/>
+          <w:szCs w:val="21"/>
+        </w:rPr>
+        <w:t>6</w:t>
+      </w:r>
+      <w:r>
+        <w:rPr>
+          <w:rFonts w:ascii="Menlo" w:hAnsi="Menlo" w:cs="Menlo"/>
+          <w:color w:val="000000"/>
+          <w:sz w:val="21"/>
+          <w:szCs w:val="21"/>
+        </w:rPr>
+        <w:t>,</w:t>
+      </w:r>
+      <w:r>
+        <w:rPr>
+          <w:rFonts w:ascii="Menlo" w:hAnsi="Menlo" w:cs="Menlo"/>
+          <w:color w:val="000000"/>
+          <w:sz w:val="21"/>
+          <w:szCs w:val="21"/>
+        </w:rPr>
+        <w:br/>
+        <w:t xml:space="preserve">chapter: </w:t>
+      </w:r>
+      <w:r>
+        <w:rPr>
+          <w:rFonts w:ascii="Menlo" w:hAnsi="Menlo" w:cs="Menlo"/>
+          <w:color w:val="0000FF"/>
+          <w:sz w:val="21"/>
+          <w:szCs w:val="21"/>
+        </w:rPr>
+        <w:t>4</w:t>
+      </w:r>
+      <w:r>
+        <w:rPr>
+          <w:rFonts w:ascii="Menlo" w:hAnsi="Menlo" w:cs="Menlo"/>
+          <w:color w:val="000000"/>
+          <w:sz w:val="21"/>
+          <w:szCs w:val="21"/>
+        </w:rPr>
+        <w:t>,</w:t>
+      </w:r>
+      <w:r>
+        <w:rPr>
+          <w:rFonts w:ascii="Menlo" w:hAnsi="Menlo" w:cs="Menlo"/>
+          <w:color w:val="000000"/>
+          <w:sz w:val="21"/>
+          <w:szCs w:val="21"/>
+        </w:rPr>
+        <w:br/>
+        <w:t xml:space="preserve">firstImage: </w:t>
+      </w:r>
+      <w:r>
+        <w:rPr>
+          <w:rFonts w:ascii="Menlo" w:hAnsi="Menlo" w:cs="Menlo"/>
+          <w:b/>
+          <w:bCs/>
+          <w:color w:val="008000"/>
+          <w:sz w:val="21"/>
+          <w:szCs w:val="21"/>
+        </w:rPr>
+        <w:t>'UNKNOWN'</w:t>
+      </w:r>
+      <w:r>
+        <w:rPr>
+          <w:rFonts w:ascii="Menlo" w:hAnsi="Menlo" w:cs="Menlo"/>
+          <w:color w:val="000000"/>
+          <w:sz w:val="21"/>
+          <w:szCs w:val="21"/>
+        </w:rPr>
+        <w:t>,</w:t>
+      </w:r>
+      <w:r>
+        <w:rPr>
+          <w:rFonts w:ascii="Menlo" w:hAnsi="Menlo" w:cs="Menlo"/>
+          <w:color w:val="000000"/>
+          <w:sz w:val="21"/>
+          <w:szCs w:val="21"/>
+        </w:rPr>
+        <w:br/>
+        <w:t xml:space="preserve">secondImage: </w:t>
+      </w:r>
+      <w:r>
+        <w:rPr>
+          <w:rFonts w:ascii="Menlo" w:hAnsi="Menlo" w:cs="Menlo"/>
+          <w:b/>
+          <w:bCs/>
+          <w:color w:val="008000"/>
+          <w:sz w:val="21"/>
+          <w:szCs w:val="21"/>
+        </w:rPr>
+        <w:t>'UNKNOWN'</w:t>
+      </w:r>
+      <w:r>
+        <w:rPr>
+          <w:rFonts w:ascii="Menlo" w:hAnsi="Menlo" w:cs="Menlo"/>
+          <w:color w:val="000000"/>
+          <w:sz w:val="21"/>
+          <w:szCs w:val="21"/>
+        </w:rPr>
+        <w:t>,</w:t>
+      </w:r>
+      <w:r>
+        <w:rPr>
+          <w:rFonts w:ascii="Menlo" w:hAnsi="Menlo" w:cs="Menlo"/>
+          <w:color w:val="000000"/>
+          <w:sz w:val="21"/>
+          <w:szCs w:val="21"/>
+        </w:rPr>
+        <w:br/>
+        <w:t>challengeText:</w:t>
+      </w:r>
+    </w:p>
+    <w:p>
+      <w:pPr>
+        <w:shd w:val="clear" w:color="auto" w:fill="FFFFFF"/>
+        <w:tabs>
+          <w:tab w:val="left" w:pos="916"/>
+          <w:tab w:val="left" w:pos="1832"/>
+          <w:tab w:val="left" w:pos="2748"/>
+          <w:tab w:val="left" w:pos="3664"/>
+          <w:tab w:val="left" w:pos="4580"/>
+          <w:tab w:val="left" w:pos="5496"/>
+          <w:tab w:val="left" w:pos="6412"/>
+          <w:tab w:val="left" w:pos="7328"/>
+          <w:tab w:val="left" w:pos="8244"/>
+          <w:tab w:val="left" w:pos="9160"/>
+          <w:tab w:val="left" w:pos="10076"/>
+          <w:tab w:val="left" w:pos="10992"/>
+          <w:tab w:val="left" w:pos="11908"/>
+          <w:tab w:val="left" w:pos="12824"/>
+          <w:tab w:val="left" w:pos="13740"/>
+          <w:tab w:val="left" w:pos="14656"/>
+        </w:tabs>
+        <w:rPr>
+          <w:rFonts w:ascii="Menlo" w:hAnsi="Menlo" w:cs="Menlo"/>
+          <w:b/>
+          <w:bCs/>
+          <w:color w:val="008000"/>
+          <w:sz w:val="21"/>
+          <w:szCs w:val="21"/>
+        </w:rPr>
+      </w:pPr>
+      <w:r>
+        <w:rPr>
+          <w:rFonts w:ascii="Menlo" w:hAnsi="Menlo" w:cs="Menlo"/>
+          <w:b/>
+          <w:bCs/>
+          <w:color w:val="008000"/>
+          <w:sz w:val="21"/>
+          <w:szCs w:val="21"/>
+        </w:rPr>
+        <w:t>var x = 0;</w:t>
+      </w:r>
+    </w:p>
+    <w:p>
+      <w:pPr>
+        <w:shd w:val="clear" w:color="auto" w:fill="FFFFFF"/>
+        <w:tabs>
+          <w:tab w:val="left" w:pos="916"/>
+          <w:tab w:val="left" w:pos="1832"/>
+          <w:tab w:val="left" w:pos="2748"/>
+          <w:tab w:val="left" w:pos="3664"/>
+          <w:tab w:val="left" w:pos="4580"/>
+          <w:tab w:val="left" w:pos="5496"/>
+          <w:tab w:val="left" w:pos="6412"/>
+          <w:tab w:val="left" w:pos="7328"/>
+          <w:tab w:val="left" w:pos="8244"/>
+          <w:tab w:val="left" w:pos="9160"/>
+          <w:tab w:val="left" w:pos="10076"/>
+          <w:tab w:val="left" w:pos="10992"/>
+          <w:tab w:val="left" w:pos="11908"/>
+          <w:tab w:val="left" w:pos="12824"/>
+          <w:tab w:val="left" w:pos="13740"/>
+          <w:tab w:val="left" w:pos="14656"/>
+        </w:tabs>
+        <w:rPr>
+          <w:rFonts w:ascii="Menlo" w:hAnsi="Menlo" w:cs="Menlo"/>
+          <w:b/>
+          <w:bCs/>
+          <w:color w:val="008000"/>
+          <w:sz w:val="21"/>
+          <w:szCs w:val="21"/>
+        </w:rPr>
+      </w:pPr>
+      <w:r>
+        <w:rPr>
+          <w:rFonts w:ascii="Menlo" w:hAnsi="Menlo" w:cs="Menlo"/>
+          <w:b/>
+          <w:bCs/>
+          <w:color w:val="008000"/>
+          <w:sz w:val="21"/>
+          <w:szCs w:val="21"/>
+        </w:rPr>
+        <w:t>for (var i = 1; i &lt; 4; i</w:t>
+      </w:r>
+      <w:r>
+        <w:rPr>
+          <w:rFonts w:ascii="Menlo" w:hAnsi="Menlo" w:cs="Menlo"/>
+          <w:b/>
+          <w:bCs/>
+          <w:color w:val="008000"/>
+          <w:sz w:val="21"/>
+          <w:szCs w:val="21"/>
+        </w:rPr>
+        <w:t>++</w:t>
+      </w:r>
+      <w:r>
+        <w:rPr>
+          <w:rFonts w:ascii="Menlo" w:hAnsi="Menlo" w:cs="Menlo"/>
+          <w:b/>
+          <w:bCs/>
+          <w:color w:val="008000"/>
+          <w:sz w:val="21"/>
+          <w:szCs w:val="21"/>
+        </w:rPr>
+        <w:t>) {</w:t>
+      </w:r>
+    </w:p>
+    <w:p>
+      <w:pPr>
+        <w:shd w:val="clear" w:color="auto" w:fill="FFFFFF"/>
+        <w:tabs>
+          <w:tab w:val="left" w:pos="916"/>
+          <w:tab w:val="left" w:pos="1832"/>
+          <w:tab w:val="left" w:pos="2748"/>
+          <w:tab w:val="left" w:pos="3664"/>
+          <w:tab w:val="left" w:pos="4580"/>
+          <w:tab w:val="left" w:pos="5496"/>
+          <w:tab w:val="left" w:pos="6412"/>
+          <w:tab w:val="left" w:pos="7328"/>
+          <w:tab w:val="left" w:pos="8244"/>
+          <w:tab w:val="left" w:pos="9160"/>
+          <w:tab w:val="left" w:pos="10076"/>
+          <w:tab w:val="left" w:pos="10992"/>
+          <w:tab w:val="left" w:pos="11908"/>
+          <w:tab w:val="left" w:pos="12824"/>
+          <w:tab w:val="left" w:pos="13740"/>
+          <w:tab w:val="left" w:pos="14656"/>
+        </w:tabs>
+        <w:rPr>
+          <w:rFonts w:ascii="Menlo" w:hAnsi="Menlo" w:cs="Menlo"/>
+          <w:b/>
+          <w:bCs/>
+          <w:color w:val="008000"/>
+          <w:sz w:val="21"/>
+          <w:szCs w:val="21"/>
+        </w:rPr>
+      </w:pPr>
+      <w:r>
+        <w:rPr>
+          <w:rFonts w:ascii="Menlo" w:hAnsi="Menlo" w:cs="Menlo"/>
+          <w:b/>
+          <w:bCs/>
+          <w:color w:val="008000"/>
+          <w:sz w:val="21"/>
+          <w:szCs w:val="21"/>
+        </w:rPr>
+        <w:t xml:space="preserve">  x</w:t>
+      </w:r>
+      <w:r>
+        <w:rPr>
+          <w:rFonts w:ascii="Menlo" w:hAnsi="Menlo" w:cs="Menlo"/>
+          <w:b/>
+          <w:bCs/>
+          <w:color w:val="008000"/>
+          <w:sz w:val="21"/>
+          <w:szCs w:val="21"/>
+        </w:rPr>
+        <w:t>++</w:t>
+      </w:r>
+      <w:r>
+        <w:rPr>
+          <w:rFonts w:ascii="Menlo" w:hAnsi="Menlo" w:cs="Menlo"/>
+          <w:b/>
+          <w:bCs/>
+          <w:color w:val="008000"/>
+          <w:sz w:val="21"/>
+          <w:szCs w:val="21"/>
+        </w:rPr>
+        <w:t>;</w:t>
+      </w:r>
+    </w:p>
+    <w:p>
+      <w:pPr>
+        <w:shd w:val="clear" w:color="auto" w:fill="FFFFFF"/>
+        <w:tabs>
+          <w:tab w:val="left" w:pos="916"/>
+          <w:tab w:val="left" w:pos="1832"/>
+          <w:tab w:val="left" w:pos="2748"/>
+          <w:tab w:val="left" w:pos="3664"/>
+          <w:tab w:val="left" w:pos="4580"/>
+          <w:tab w:val="left" w:pos="5496"/>
+          <w:tab w:val="left" w:pos="6412"/>
+          <w:tab w:val="left" w:pos="7328"/>
+          <w:tab w:val="left" w:pos="8244"/>
+          <w:tab w:val="left" w:pos="9160"/>
+          <w:tab w:val="left" w:pos="10076"/>
+          <w:tab w:val="left" w:pos="10992"/>
+          <w:tab w:val="left" w:pos="11908"/>
+          <w:tab w:val="left" w:pos="12824"/>
+          <w:tab w:val="left" w:pos="13740"/>
+          <w:tab w:val="left" w:pos="14656"/>
+        </w:tabs>
+        <w:rPr>
+          <w:rFonts w:ascii="Menlo" w:hAnsi="Menlo" w:cs="Menlo"/>
+          <w:b/>
+          <w:bCs/>
+          <w:color w:val="008000"/>
+          <w:sz w:val="21"/>
+          <w:szCs w:val="21"/>
+        </w:rPr>
+      </w:pPr>
+      <w:r>
+        <w:rPr>
+          <w:rFonts w:ascii="Menlo" w:hAnsi="Menlo" w:cs="Menlo"/>
+          <w:b/>
+          <w:bCs/>
+          <w:color w:val="008000"/>
+          <w:sz w:val="21"/>
+          <w:szCs w:val="21"/>
+        </w:rPr>
+        <w:t>}</w:t>
+      </w:r>
+    </w:p>
+    <w:p>
+      <w:pPr>
+        <w:shd w:val="clear" w:color="auto" w:fill="FFFFFF"/>
+        <w:tabs>
+          <w:tab w:val="left" w:pos="916"/>
+          <w:tab w:val="left" w:pos="1832"/>
+          <w:tab w:val="left" w:pos="2748"/>
+          <w:tab w:val="left" w:pos="3664"/>
+          <w:tab w:val="left" w:pos="4580"/>
+          <w:tab w:val="left" w:pos="5496"/>
+          <w:tab w:val="left" w:pos="6412"/>
+          <w:tab w:val="left" w:pos="7328"/>
+          <w:tab w:val="left" w:pos="8244"/>
+          <w:tab w:val="left" w:pos="9160"/>
+          <w:tab w:val="left" w:pos="10076"/>
+          <w:tab w:val="left" w:pos="10992"/>
+          <w:tab w:val="left" w:pos="11908"/>
+          <w:tab w:val="left" w:pos="12824"/>
+          <w:tab w:val="left" w:pos="13740"/>
+          <w:tab w:val="left" w:pos="14656"/>
+        </w:tabs>
+        <w:rPr>
+          <w:rFonts w:ascii="Menlo" w:hAnsi="Menlo" w:cs="Menlo"/>
+          <w:b/>
+          <w:bCs/>
+          <w:color w:val="008000"/>
+          <w:sz w:val="21"/>
+          <w:szCs w:val="21"/>
+        </w:rPr>
+      </w:pPr>
+      <w:r>
+        <w:rPr>
+          <w:rFonts w:ascii="Menlo" w:hAnsi="Menlo" w:cs="Menlo"/>
+          <w:b/>
+          <w:bCs/>
+          <w:color w:val="008000"/>
+          <w:sz w:val="21"/>
+          <w:szCs w:val="21"/>
+        </w:rPr>
+        <w:t>____</w:t>
+      </w:r>
+      <w:r>
+        <w:rPr>
+          <w:rFonts w:ascii="Menlo" w:hAnsi="Menlo" w:cs="Menlo"/>
+          <w:color w:val="000000"/>
+          <w:sz w:val="21"/>
+          <w:szCs w:val="21"/>
+        </w:rPr>
+        <w:br/>
+        <w:t xml:space="preserve">instructionText: </w:t>
+      </w:r>
+      <w:r>
+        <w:rPr>
+          <w:rFonts w:ascii="Menlo" w:hAnsi="Menlo" w:cs="Menlo"/>
+          <w:b/>
+          <w:bCs/>
+          <w:color w:val="008000"/>
+          <w:sz w:val="21"/>
+          <w:szCs w:val="21"/>
+        </w:rPr>
+        <w:t>What is x at the end?</w:t>
+      </w:r>
+      <w:r>
+        <w:rPr>
+          <w:rFonts w:ascii="Menlo" w:hAnsi="Menlo" w:cs="Menlo"/>
+          <w:color w:val="000000"/>
+          <w:sz w:val="21"/>
+          <w:szCs w:val="21"/>
+        </w:rPr>
+        <w:t>,</w:t>
+      </w:r>
+      <w:r>
+        <w:rPr>
+          <w:rFonts w:ascii="Menlo" w:hAnsi="Menlo" w:cs="Menlo"/>
+          <w:color w:val="000000"/>
+          <w:sz w:val="21"/>
+          <w:szCs w:val="21"/>
+        </w:rPr>
+        <w:br/>
+        <w:t>learnText:</w:t>
+      </w:r>
+    </w:p>
+    <w:p>
+      <w:pPr>
+        <w:shd w:val="clear" w:color="auto" w:fill="FFFFFF"/>
+        <w:tabs>
+          <w:tab w:val="left" w:pos="916"/>
+          <w:tab w:val="left" w:pos="1832"/>
+          <w:tab w:val="left" w:pos="2748"/>
+          <w:tab w:val="left" w:pos="3664"/>
+          <w:tab w:val="left" w:pos="4580"/>
+          <w:tab w:val="left" w:pos="5496"/>
+          <w:tab w:val="left" w:pos="6412"/>
+          <w:tab w:val="left" w:pos="7328"/>
+          <w:tab w:val="left" w:pos="8244"/>
+          <w:tab w:val="left" w:pos="9160"/>
+          <w:tab w:val="left" w:pos="10076"/>
+          <w:tab w:val="left" w:pos="10992"/>
+          <w:tab w:val="left" w:pos="11908"/>
+          <w:tab w:val="left" w:pos="12824"/>
+          <w:tab w:val="left" w:pos="13740"/>
+          <w:tab w:val="left" w:pos="14656"/>
+        </w:tabs>
+        <w:rPr>
+          <w:rFonts w:ascii="Menlo" w:hAnsi="Menlo" w:cs="Menlo"/>
+          <w:b/>
+          <w:bCs/>
+          <w:color w:val="008000"/>
+          <w:sz w:val="21"/>
+          <w:szCs w:val="21"/>
+        </w:rPr>
+      </w:pPr>
+      <w:r>
+        <w:rPr>
+          <w:rFonts w:ascii="Menlo" w:hAnsi="Menlo" w:cs="Menlo"/>
+          <w:b/>
+          <w:bCs/>
+          <w:color w:val="008000"/>
+          <w:sz w:val="21"/>
+          <w:szCs w:val="21"/>
+        </w:rPr>
+        <w:t xml:space="preserve">Let’s </w:t>
+      </w:r>
+      <w:r>
+        <w:rPr>
+          <w:rFonts w:ascii="Menlo" w:hAnsi="Menlo" w:cs="Menlo"/>
+          <w:b/>
+          <w:bCs/>
+          <w:color w:val="008000"/>
+          <w:sz w:val="21"/>
+          <w:szCs w:val="21"/>
+        </w:rPr>
+        <w:t>wrap things up by going step-through-step through this loop. Here’s what happens:</w:t>
+      </w:r>
+    </w:p>
+    <w:p>
+      <w:pPr>
+        <w:shd w:val="clear" w:color="auto" w:fill="FFFFFF"/>
+        <w:tabs>
+          <w:tab w:val="left" w:pos="916"/>
+          <w:tab w:val="left" w:pos="1832"/>
+          <w:tab w:val="left" w:pos="2748"/>
+          <w:tab w:val="left" w:pos="3664"/>
+          <w:tab w:val="left" w:pos="4580"/>
+          <w:tab w:val="left" w:pos="5496"/>
+          <w:tab w:val="left" w:pos="6412"/>
+          <w:tab w:val="left" w:pos="7328"/>
+          <w:tab w:val="left" w:pos="8244"/>
+          <w:tab w:val="left" w:pos="9160"/>
+          <w:tab w:val="left" w:pos="10076"/>
+          <w:tab w:val="left" w:pos="10992"/>
+          <w:tab w:val="left" w:pos="11908"/>
+          <w:tab w:val="left" w:pos="12824"/>
+          <w:tab w:val="left" w:pos="13740"/>
+          <w:tab w:val="left" w:pos="14656"/>
+        </w:tabs>
+        <w:rPr>
+          <w:rFonts w:ascii="Menlo" w:hAnsi="Menlo" w:cs="Menlo"/>
+          <w:b/>
+          <w:bCs/>
+          <w:color w:val="008000"/>
+          <w:sz w:val="21"/>
+          <w:szCs w:val="21"/>
+        </w:rPr>
+      </w:pPr>
+    </w:p>
+    <w:p>
+      <w:pPr>
+        <w:pStyle w:val="ListParagraph"/>
+        <w:numPr>
+          <w:ilvl w:val="0"/>
+          <w:numId w:val="1"/>
+        </w:numPr>
+        <w:shd w:val="clear" w:color="auto" w:fill="FFFFFF"/>
+        <w:tabs>
+          <w:tab w:val="left" w:pos="916"/>
+          <w:tab w:val="left" w:pos="1832"/>
+          <w:tab w:val="left" w:pos="2748"/>
+          <w:tab w:val="left" w:pos="3664"/>
+          <w:tab w:val="left" w:pos="4580"/>
+          <w:tab w:val="left" w:pos="5496"/>
+          <w:tab w:val="left" w:pos="6412"/>
+          <w:tab w:val="left" w:pos="7328"/>
+          <w:tab w:val="left" w:pos="8244"/>
+          <w:tab w:val="left" w:pos="9160"/>
+          <w:tab w:val="left" w:pos="10076"/>
+          <w:tab w:val="left" w:pos="10992"/>
+          <w:tab w:val="left" w:pos="11908"/>
+          <w:tab w:val="left" w:pos="12824"/>
+          <w:tab w:val="left" w:pos="13740"/>
+          <w:tab w:val="left" w:pos="14656"/>
+        </w:tabs>
+        <w:rPr>
+          <w:rFonts w:ascii="Menlo" w:hAnsi="Menlo" w:cs="Menlo"/>
+          <w:b/>
+          <w:bCs/>
+          <w:color w:val="008000"/>
+          <w:sz w:val="21"/>
+          <w:szCs w:val="21"/>
+        </w:rPr>
+      </w:pPr>
+      <w:r>
+        <w:rPr>
+          <w:rFonts w:ascii="Menlo" w:hAnsi="Menlo" w:cs="Menlo"/>
+          <w:b/>
+          <w:bCs/>
+          <w:color w:val="008000"/>
+          <w:sz w:val="21"/>
+          <w:szCs w:val="21"/>
+        </w:rPr>
+        <w:t>We start with i = 1.</w:t>
+      </w:r>
+    </w:p>
+    <w:p>
+      <w:pPr>
+        <w:pStyle w:val="ListParagraph"/>
+        <w:numPr>
+          <w:ilvl w:val="0"/>
+          <w:numId w:val="1"/>
+        </w:numPr>
+        <w:shd w:val="clear" w:color="auto" w:fill="FFFFFF"/>
+        <w:tabs>
+          <w:tab w:val="left" w:pos="916"/>
+          <w:tab w:val="left" w:pos="1832"/>
+          <w:tab w:val="left" w:pos="2748"/>
+          <w:tab w:val="left" w:pos="3664"/>
+          <w:tab w:val="left" w:pos="4580"/>
+          <w:tab w:val="left" w:pos="5496"/>
+          <w:tab w:val="left" w:pos="6412"/>
+          <w:tab w:val="left" w:pos="7328"/>
+          <w:tab w:val="left" w:pos="8244"/>
+          <w:tab w:val="left" w:pos="9160"/>
+          <w:tab w:val="left" w:pos="10076"/>
+          <w:tab w:val="left" w:pos="10992"/>
+          <w:tab w:val="left" w:pos="11908"/>
+          <w:tab w:val="left" w:pos="12824"/>
+          <w:tab w:val="left" w:pos="13740"/>
+          <w:tab w:val="left" w:pos="14656"/>
+        </w:tabs>
+        <w:rPr>
+          <w:rFonts w:ascii="Menlo" w:hAnsi="Menlo" w:cs="Menlo"/>
+          <w:b/>
+          <w:bCs/>
+          <w:color w:val="008000"/>
+          <w:sz w:val="21"/>
+          <w:szCs w:val="21"/>
+        </w:rPr>
+      </w:pPr>
+      <w:r>
+        <w:rPr>
+          <w:rFonts w:ascii="Menlo" w:hAnsi="Menlo" w:cs="Menlo"/>
+          <w:b/>
+          <w:bCs/>
+          <w:color w:val="008000"/>
+          <w:sz w:val="21"/>
+          <w:szCs w:val="21"/>
+        </w:rPr>
+        <w:t>Is i less than 4?</w:t>
+      </w:r>
+    </w:p>
+    <w:p>
+      <w:pPr>
+        <w:pStyle w:val="ListParagraph"/>
+        <w:numPr>
+          <w:ilvl w:val="0"/>
+          <w:numId w:val="1"/>
+        </w:numPr>
+        <w:shd w:val="clear" w:color="auto" w:fill="FFFFFF"/>
+        <w:tabs>
+          <w:tab w:val="left" w:pos="916"/>
+          <w:tab w:val="left" w:pos="1832"/>
+          <w:tab w:val="left" w:pos="2748"/>
+          <w:tab w:val="left" w:pos="3664"/>
+          <w:tab w:val="left" w:pos="4580"/>
+          <w:tab w:val="left" w:pos="5496"/>
+          <w:tab w:val="left" w:pos="6412"/>
+          <w:tab w:val="left" w:pos="7328"/>
+          <w:tab w:val="left" w:pos="8244"/>
+          <w:tab w:val="left" w:pos="9160"/>
+          <w:tab w:val="left" w:pos="10076"/>
+          <w:tab w:val="left" w:pos="10992"/>
+          <w:tab w:val="left" w:pos="11908"/>
+          <w:tab w:val="left" w:pos="12824"/>
+          <w:tab w:val="left" w:pos="13740"/>
+          <w:tab w:val="left" w:pos="14656"/>
+        </w:tabs>
+        <w:rPr>
+          <w:rFonts w:ascii="Menlo" w:hAnsi="Menlo" w:cs="Menlo"/>
+          <w:b/>
+          <w:bCs/>
+          <w:color w:val="008000"/>
+          <w:sz w:val="21"/>
+          <w:szCs w:val="21"/>
+        </w:rPr>
+      </w:pPr>
+      <w:r>
+        <w:rPr>
+          <w:rFonts w:ascii="Menlo" w:hAnsi="Menlo" w:cs="Menlo"/>
+          <w:b/>
+          <w:bCs/>
+          <w:color w:val="008000"/>
+          <w:sz w:val="21"/>
+          <w:szCs w:val="21"/>
+        </w:rPr>
+        <w:t>Yes it is. Therefore</w:t>
+      </w:r>
+      <w:r>
+        <w:rPr>
+          <w:rFonts w:ascii="Menlo" w:hAnsi="Menlo" w:cs="Menlo"/>
+          <w:b/>
+          <w:bCs/>
+          <w:color w:val="008000"/>
+          <w:sz w:val="21"/>
+          <w:szCs w:val="21"/>
+        </w:rPr>
+        <w:t xml:space="preserve"> we increase x by one. x</w:t>
+      </w:r>
+      <w:r>
+        <w:rPr>
+          <w:rFonts w:ascii="Menlo" w:hAnsi="Menlo" w:cs="Menlo"/>
+          <w:b/>
+          <w:bCs/>
+          <w:color w:val="008000"/>
+          <w:sz w:val="21"/>
+          <w:szCs w:val="21"/>
+        </w:rPr>
+        <w:t xml:space="preserve"> = 1</w:t>
+      </w:r>
+    </w:p>
+    <w:p>
+      <w:pPr>
+        <w:pStyle w:val="ListParagraph"/>
+        <w:numPr>
+          <w:ilvl w:val="0"/>
+          <w:numId w:val="1"/>
+        </w:numPr>
+        <w:shd w:val="clear" w:color="auto" w:fill="FFFFFF"/>
+        <w:tabs>
+          <w:tab w:val="left" w:pos="916"/>
+          <w:tab w:val="left" w:pos="1832"/>
+          <w:tab w:val="left" w:pos="2748"/>
+          <w:tab w:val="left" w:pos="3664"/>
+          <w:tab w:val="left" w:pos="4580"/>
+          <w:tab w:val="left" w:pos="5496"/>
+          <w:tab w:val="left" w:pos="6412"/>
+          <w:tab w:val="left" w:pos="7328"/>
+          <w:tab w:val="left" w:pos="8244"/>
+          <w:tab w:val="left" w:pos="9160"/>
+          <w:tab w:val="left" w:pos="10076"/>
+          <w:tab w:val="left" w:pos="10992"/>
+          <w:tab w:val="left" w:pos="11908"/>
+          <w:tab w:val="left" w:pos="12824"/>
+          <w:tab w:val="left" w:pos="13740"/>
+          <w:tab w:val="left" w:pos="14656"/>
+        </w:tabs>
+        <w:rPr>
+          <w:rFonts w:ascii="Menlo" w:hAnsi="Menlo" w:cs="Menlo"/>
+          <w:b/>
+          <w:bCs/>
+          <w:color w:val="008000"/>
+          <w:sz w:val="21"/>
+          <w:szCs w:val="21"/>
+        </w:rPr>
+      </w:pPr>
+      <w:r>
+        <w:rPr>
+          <w:rFonts w:ascii="Menlo" w:hAnsi="Menlo" w:cs="Menlo"/>
+          <w:b/>
+          <w:bCs/>
+          <w:color w:val="008000"/>
+          <w:sz w:val="21"/>
+          <w:szCs w:val="21"/>
+        </w:rPr>
+        <w:t>Now we go back to the loop between the parenthesis. We increase i by one.</w:t>
+      </w:r>
+    </w:p>
+    <w:p>
+      <w:pPr>
+        <w:pStyle w:val="ListParagraph"/>
+        <w:numPr>
+          <w:ilvl w:val="0"/>
+          <w:numId w:val="1"/>
+        </w:numPr>
+        <w:shd w:val="clear" w:color="auto" w:fill="FFFFFF"/>
+        <w:tabs>
+          <w:tab w:val="left" w:pos="916"/>
+          <w:tab w:val="left" w:pos="1832"/>
+          <w:tab w:val="left" w:pos="2748"/>
+          <w:tab w:val="left" w:pos="3664"/>
+          <w:tab w:val="left" w:pos="4580"/>
+          <w:tab w:val="left" w:pos="5496"/>
+          <w:tab w:val="left" w:pos="6412"/>
+          <w:tab w:val="left" w:pos="7328"/>
+          <w:tab w:val="left" w:pos="8244"/>
+          <w:tab w:val="left" w:pos="9160"/>
+          <w:tab w:val="left" w:pos="10076"/>
+          <w:tab w:val="left" w:pos="10992"/>
+          <w:tab w:val="left" w:pos="11908"/>
+          <w:tab w:val="left" w:pos="12824"/>
+          <w:tab w:val="left" w:pos="13740"/>
+          <w:tab w:val="left" w:pos="14656"/>
+        </w:tabs>
+        <w:rPr>
+          <w:rFonts w:ascii="Menlo" w:hAnsi="Menlo" w:cs="Menlo"/>
+          <w:b/>
+          <w:bCs/>
+          <w:color w:val="008000"/>
+          <w:sz w:val="21"/>
+          <w:szCs w:val="21"/>
+        </w:rPr>
+      </w:pPr>
+      <w:r>
+        <w:rPr>
+          <w:rFonts w:ascii="Menlo" w:hAnsi="Menlo" w:cs="Menlo"/>
+          <w:b/>
+          <w:bCs/>
+          <w:color w:val="008000"/>
+          <w:sz w:val="21"/>
+          <w:szCs w:val="21"/>
+        </w:rPr>
+        <w:t>i = 2</w:t>
+      </w:r>
+    </w:p>
+    <w:p>
+      <w:pPr>
+        <w:pStyle w:val="ListParagraph"/>
+        <w:numPr>
+          <w:ilvl w:val="0"/>
+          <w:numId w:val="1"/>
+        </w:numPr>
+        <w:shd w:val="clear" w:color="auto" w:fill="FFFFFF"/>
+        <w:tabs>
+          <w:tab w:val="left" w:pos="916"/>
+          <w:tab w:val="left" w:pos="1832"/>
+          <w:tab w:val="left" w:pos="2748"/>
+          <w:tab w:val="left" w:pos="3664"/>
+          <w:tab w:val="left" w:pos="4580"/>
+          <w:tab w:val="left" w:pos="5496"/>
+          <w:tab w:val="left" w:pos="6412"/>
+          <w:tab w:val="left" w:pos="7328"/>
+          <w:tab w:val="left" w:pos="8244"/>
+          <w:tab w:val="left" w:pos="9160"/>
+          <w:tab w:val="left" w:pos="10076"/>
+          <w:tab w:val="left" w:pos="10992"/>
+          <w:tab w:val="left" w:pos="11908"/>
+          <w:tab w:val="left" w:pos="12824"/>
+          <w:tab w:val="left" w:pos="13740"/>
+          <w:tab w:val="left" w:pos="14656"/>
+        </w:tabs>
+        <w:rPr>
+          <w:rFonts w:ascii="Menlo" w:hAnsi="Menlo" w:cs="Menlo"/>
+          <w:b/>
+          <w:bCs/>
+          <w:color w:val="008000"/>
+          <w:sz w:val="21"/>
+          <w:szCs w:val="21"/>
+        </w:rPr>
+      </w:pPr>
+      <w:r>
+        <w:rPr>
+          <w:rFonts w:ascii="Menlo" w:hAnsi="Menlo" w:cs="Menlo"/>
+          <w:b/>
+          <w:bCs/>
+          <w:color w:val="008000"/>
+          <w:sz w:val="21"/>
+          <w:szCs w:val="21"/>
+        </w:rPr>
+        <w:t>Is i less than 4?</w:t>
+      </w:r>
+    </w:p>
+    <w:p>
+      <w:pPr>
+        <w:pStyle w:val="ListParagraph"/>
+        <w:numPr>
+          <w:ilvl w:val="0"/>
+          <w:numId w:val="1"/>
+        </w:numPr>
+        <w:shd w:val="clear" w:color="auto" w:fill="FFFFFF"/>
+        <w:tabs>
+          <w:tab w:val="left" w:pos="916"/>
+          <w:tab w:val="left" w:pos="1832"/>
+          <w:tab w:val="left" w:pos="2748"/>
+          <w:tab w:val="left" w:pos="3664"/>
+          <w:tab w:val="left" w:pos="4580"/>
+          <w:tab w:val="left" w:pos="5496"/>
+          <w:tab w:val="left" w:pos="6412"/>
+          <w:tab w:val="left" w:pos="7328"/>
+          <w:tab w:val="left" w:pos="8244"/>
+          <w:tab w:val="left" w:pos="9160"/>
+          <w:tab w:val="left" w:pos="10076"/>
+          <w:tab w:val="left" w:pos="10992"/>
+          <w:tab w:val="left" w:pos="11908"/>
+          <w:tab w:val="left" w:pos="12824"/>
+          <w:tab w:val="left" w:pos="13740"/>
+          <w:tab w:val="left" w:pos="14656"/>
+        </w:tabs>
+        <w:rPr>
+          <w:rFonts w:ascii="Menlo" w:hAnsi="Menlo" w:cs="Menlo"/>
+          <w:b/>
+          <w:bCs/>
+          <w:color w:val="008000"/>
+          <w:sz w:val="21"/>
+          <w:szCs w:val="21"/>
+        </w:rPr>
+      </w:pPr>
+      <w:r>
+        <w:rPr>
+          <w:rFonts w:ascii="Menlo" w:hAnsi="Menlo" w:cs="Menlo"/>
+          <w:b/>
+          <w:bCs/>
+          <w:color w:val="008000"/>
+          <w:sz w:val="21"/>
+          <w:szCs w:val="21"/>
+        </w:rPr>
+        <w:t>Yes it is. Therefore we increase x by one. x = 2</w:t>
+      </w:r>
+    </w:p>
+    <w:p>
+      <w:pPr>
+        <w:pStyle w:val="ListParagraph"/>
+        <w:numPr>
+          <w:ilvl w:val="0"/>
+          <w:numId w:val="1"/>
+        </w:numPr>
+        <w:shd w:val="clear" w:color="auto" w:fill="FFFFFF"/>
+        <w:tabs>
+          <w:tab w:val="left" w:pos="916"/>
+          <w:tab w:val="left" w:pos="1832"/>
+          <w:tab w:val="left" w:pos="2748"/>
+          <w:tab w:val="left" w:pos="3664"/>
+          <w:tab w:val="left" w:pos="4580"/>
+          <w:tab w:val="left" w:pos="5496"/>
+          <w:tab w:val="left" w:pos="6412"/>
+          <w:tab w:val="left" w:pos="7328"/>
+          <w:tab w:val="left" w:pos="8244"/>
+          <w:tab w:val="left" w:pos="9160"/>
+          <w:tab w:val="left" w:pos="10076"/>
+          <w:tab w:val="left" w:pos="10992"/>
+          <w:tab w:val="left" w:pos="11908"/>
+          <w:tab w:val="left" w:pos="12824"/>
+          <w:tab w:val="left" w:pos="13740"/>
+          <w:tab w:val="left" w:pos="14656"/>
+        </w:tabs>
+        <w:rPr>
+          <w:rFonts w:ascii="Menlo" w:hAnsi="Menlo" w:cs="Menlo"/>
+          <w:b/>
+          <w:bCs/>
+          <w:color w:val="008000"/>
+          <w:sz w:val="21"/>
+          <w:szCs w:val="21"/>
+        </w:rPr>
+      </w:pPr>
+      <w:r>
+        <w:rPr>
+          <w:rFonts w:ascii="Menlo" w:hAnsi="Menlo" w:cs="Menlo"/>
+          <w:b/>
+          <w:bCs/>
+          <w:color w:val="008000"/>
+          <w:sz w:val="21"/>
+          <w:szCs w:val="21"/>
+        </w:rPr>
+        <w:t>Now we go back to the loop between the parenthesis. We increase i by one.</w:t>
+      </w:r>
+    </w:p>
+    <w:p>
+      <w:pPr>
+        <w:pStyle w:val="ListParagraph"/>
+        <w:numPr>
+          <w:ilvl w:val="0"/>
+          <w:numId w:val="1"/>
+        </w:numPr>
+        <w:shd w:val="clear" w:color="auto" w:fill="FFFFFF"/>
+        <w:tabs>
+          <w:tab w:val="left" w:pos="916"/>
+          <w:tab w:val="left" w:pos="1832"/>
+          <w:tab w:val="left" w:pos="2748"/>
+          <w:tab w:val="left" w:pos="3664"/>
+          <w:tab w:val="left" w:pos="4580"/>
+          <w:tab w:val="left" w:pos="5496"/>
+          <w:tab w:val="left" w:pos="6412"/>
+          <w:tab w:val="left" w:pos="7328"/>
+          <w:tab w:val="left" w:pos="8244"/>
+          <w:tab w:val="left" w:pos="9160"/>
+          <w:tab w:val="left" w:pos="10076"/>
+          <w:tab w:val="left" w:pos="10992"/>
+          <w:tab w:val="left" w:pos="11908"/>
+          <w:tab w:val="left" w:pos="12824"/>
+          <w:tab w:val="left" w:pos="13740"/>
+          <w:tab w:val="left" w:pos="14656"/>
+        </w:tabs>
+        <w:rPr>
+          <w:rFonts w:ascii="Menlo" w:hAnsi="Menlo" w:cs="Menlo"/>
+          <w:b/>
+          <w:bCs/>
+          <w:color w:val="008000"/>
+          <w:sz w:val="21"/>
+          <w:szCs w:val="21"/>
+        </w:rPr>
+      </w:pPr>
+      <w:r>
+        <w:rPr>
+          <w:rFonts w:ascii="Menlo" w:hAnsi="Menlo" w:cs="Menlo"/>
+          <w:b/>
+          <w:bCs/>
+          <w:color w:val="008000"/>
+          <w:sz w:val="21"/>
+          <w:szCs w:val="21"/>
+        </w:rPr>
+        <w:t>i = 3</w:t>
+      </w:r>
+    </w:p>
+    <w:p>
+      <w:pPr>
+        <w:pStyle w:val="ListParagraph"/>
+        <w:numPr>
+          <w:ilvl w:val="0"/>
+          <w:numId w:val="1"/>
+        </w:numPr>
+        <w:shd w:val="clear" w:color="auto" w:fill="FFFFFF"/>
+        <w:tabs>
+          <w:tab w:val="left" w:pos="916"/>
+          <w:tab w:val="left" w:pos="1832"/>
+          <w:tab w:val="left" w:pos="2748"/>
+          <w:tab w:val="left" w:pos="3664"/>
+          <w:tab w:val="left" w:pos="4580"/>
+          <w:tab w:val="left" w:pos="5496"/>
+          <w:tab w:val="left" w:pos="6412"/>
+          <w:tab w:val="left" w:pos="7328"/>
+          <w:tab w:val="left" w:pos="8244"/>
+          <w:tab w:val="left" w:pos="9160"/>
+          <w:tab w:val="left" w:pos="10076"/>
+          <w:tab w:val="left" w:pos="10992"/>
+          <w:tab w:val="left" w:pos="11908"/>
+          <w:tab w:val="left" w:pos="12824"/>
+          <w:tab w:val="left" w:pos="13740"/>
+          <w:tab w:val="left" w:pos="14656"/>
+        </w:tabs>
+        <w:rPr>
+          <w:rFonts w:ascii="Menlo" w:hAnsi="Menlo" w:cs="Menlo"/>
+          <w:b/>
+          <w:bCs/>
+          <w:color w:val="008000"/>
+          <w:sz w:val="21"/>
+          <w:szCs w:val="21"/>
+        </w:rPr>
+      </w:pPr>
+      <w:r>
+        <w:rPr>
+          <w:rFonts w:ascii="Menlo" w:hAnsi="Menlo" w:cs="Menlo"/>
+          <w:b/>
+          <w:bCs/>
+          <w:color w:val="008000"/>
+          <w:sz w:val="21"/>
+          <w:szCs w:val="21"/>
+        </w:rPr>
+        <w:t>Is i less than 4?</w:t>
+      </w:r>
+    </w:p>
+    <w:p>
+      <w:pPr>
+        <w:pStyle w:val="ListParagraph"/>
+        <w:numPr>
+          <w:ilvl w:val="0"/>
+          <w:numId w:val="1"/>
+        </w:numPr>
+        <w:shd w:val="clear" w:color="auto" w:fill="FFFFFF"/>
+        <w:tabs>
+          <w:tab w:val="left" w:pos="916"/>
+          <w:tab w:val="left" w:pos="1832"/>
+          <w:tab w:val="left" w:pos="2748"/>
+          <w:tab w:val="left" w:pos="3664"/>
+          <w:tab w:val="left" w:pos="4580"/>
+          <w:tab w:val="left" w:pos="5496"/>
+          <w:tab w:val="left" w:pos="6412"/>
+          <w:tab w:val="left" w:pos="7328"/>
+          <w:tab w:val="left" w:pos="8244"/>
+          <w:tab w:val="left" w:pos="9160"/>
+          <w:tab w:val="left" w:pos="10076"/>
+          <w:tab w:val="left" w:pos="10992"/>
+          <w:tab w:val="left" w:pos="11908"/>
+          <w:tab w:val="left" w:pos="12824"/>
+          <w:tab w:val="left" w:pos="13740"/>
+          <w:tab w:val="left" w:pos="14656"/>
+        </w:tabs>
+        <w:rPr>
+          <w:rFonts w:ascii="Menlo" w:hAnsi="Menlo" w:cs="Menlo"/>
+          <w:b/>
+          <w:bCs/>
+          <w:color w:val="008000"/>
+          <w:sz w:val="21"/>
+          <w:szCs w:val="21"/>
+        </w:rPr>
+      </w:pPr>
+      <w:r>
+        <w:rPr>
+          <w:rFonts w:ascii="Menlo" w:hAnsi="Menlo" w:cs="Menlo"/>
+          <w:b/>
+          <w:bCs/>
+          <w:color w:val="008000"/>
+          <w:sz w:val="21"/>
+          <w:szCs w:val="21"/>
+        </w:rPr>
+        <w:t xml:space="preserve">Yes it is. Therefore we increase x by one. x </w:t>
+      </w:r>
+      <w:r>
+        <w:rPr>
+          <w:rFonts w:ascii="Menlo" w:hAnsi="Menlo" w:cs="Menlo"/>
+          <w:b/>
+          <w:bCs/>
+          <w:color w:val="008000"/>
+          <w:sz w:val="21"/>
+          <w:szCs w:val="21"/>
+        </w:rPr>
+        <w:t>= 3</w:t>
+      </w:r>
+    </w:p>
+    <w:p>
+      <w:pPr>
+        <w:pStyle w:val="ListParagraph"/>
+        <w:numPr>
+          <w:ilvl w:val="0"/>
+          <w:numId w:val="1"/>
+        </w:numPr>
+        <w:shd w:val="clear" w:color="auto" w:fill="FFFFFF"/>
+        <w:tabs>
+          <w:tab w:val="left" w:pos="916"/>
+          <w:tab w:val="left" w:pos="1832"/>
+          <w:tab w:val="left" w:pos="2748"/>
+          <w:tab w:val="left" w:pos="3664"/>
+          <w:tab w:val="left" w:pos="4580"/>
+          <w:tab w:val="left" w:pos="5496"/>
+          <w:tab w:val="left" w:pos="6412"/>
+          <w:tab w:val="left" w:pos="7328"/>
+          <w:tab w:val="left" w:pos="8244"/>
+          <w:tab w:val="left" w:pos="9160"/>
+          <w:tab w:val="left" w:pos="10076"/>
+          <w:tab w:val="left" w:pos="10992"/>
+          <w:tab w:val="left" w:pos="11908"/>
+          <w:tab w:val="left" w:pos="12824"/>
+          <w:tab w:val="left" w:pos="13740"/>
+          <w:tab w:val="left" w:pos="14656"/>
+        </w:tabs>
+        <w:rPr>
+          <w:rFonts w:ascii="Menlo" w:hAnsi="Menlo" w:cs="Menlo"/>
+          <w:b/>
+          <w:bCs/>
+          <w:color w:val="008000"/>
+          <w:sz w:val="21"/>
+          <w:szCs w:val="21"/>
+        </w:rPr>
+      </w:pPr>
+      <w:r>
+        <w:rPr>
+          <w:rFonts w:ascii="Menlo" w:hAnsi="Menlo" w:cs="Menlo"/>
+          <w:b/>
+          <w:bCs/>
+          <w:color w:val="008000"/>
+          <w:sz w:val="21"/>
+          <w:szCs w:val="21"/>
+        </w:rPr>
+        <w:t>Now we go back to the loop between the parenthesis. We increase i by one.</w:t>
+      </w:r>
+    </w:p>
+    <w:p>
+      <w:pPr>
+        <w:pStyle w:val="ListParagraph"/>
+        <w:numPr>
+          <w:ilvl w:val="0"/>
+          <w:numId w:val="1"/>
+        </w:numPr>
+        <w:shd w:val="clear" w:color="auto" w:fill="FFFFFF"/>
+        <w:tabs>
+          <w:tab w:val="left" w:pos="916"/>
+          <w:tab w:val="left" w:pos="1832"/>
+          <w:tab w:val="left" w:pos="2748"/>
+          <w:tab w:val="left" w:pos="3664"/>
+          <w:tab w:val="left" w:pos="4580"/>
+          <w:tab w:val="left" w:pos="5496"/>
+          <w:tab w:val="left" w:pos="6412"/>
+          <w:tab w:val="left" w:pos="7328"/>
+          <w:tab w:val="left" w:pos="8244"/>
+          <w:tab w:val="left" w:pos="9160"/>
+          <w:tab w:val="left" w:pos="10076"/>
+          <w:tab w:val="left" w:pos="10992"/>
+          <w:tab w:val="left" w:pos="11908"/>
+          <w:tab w:val="left" w:pos="12824"/>
+          <w:tab w:val="left" w:pos="13740"/>
+          <w:tab w:val="left" w:pos="14656"/>
+        </w:tabs>
+        <w:rPr>
+          <w:rFonts w:ascii="Menlo" w:hAnsi="Menlo" w:cs="Menlo"/>
+          <w:b/>
+          <w:bCs/>
+          <w:color w:val="008000"/>
+          <w:sz w:val="21"/>
+          <w:szCs w:val="21"/>
+        </w:rPr>
+      </w:pPr>
+      <w:r>
+        <w:rPr>
+          <w:rFonts w:ascii="Menlo" w:hAnsi="Menlo" w:cs="Menlo"/>
+          <w:b/>
+          <w:bCs/>
+          <w:color w:val="008000"/>
+          <w:sz w:val="21"/>
+          <w:szCs w:val="21"/>
+        </w:rPr>
+        <w:t>i = 4</w:t>
+      </w:r>
+    </w:p>
+    <w:p>
+      <w:pPr>
+        <w:pStyle w:val="ListParagraph"/>
+        <w:numPr>
+          <w:ilvl w:val="0"/>
+          <w:numId w:val="1"/>
+        </w:numPr>
+        <w:shd w:val="clear" w:color="auto" w:fill="FFFFFF"/>
+        <w:tabs>
+          <w:tab w:val="left" w:pos="916"/>
+          <w:tab w:val="left" w:pos="1832"/>
+          <w:tab w:val="left" w:pos="2748"/>
+          <w:tab w:val="left" w:pos="3664"/>
+          <w:tab w:val="left" w:pos="4580"/>
+          <w:tab w:val="left" w:pos="5496"/>
+          <w:tab w:val="left" w:pos="6412"/>
+          <w:tab w:val="left" w:pos="7328"/>
+          <w:tab w:val="left" w:pos="8244"/>
+          <w:tab w:val="left" w:pos="9160"/>
+          <w:tab w:val="left" w:pos="10076"/>
+          <w:tab w:val="left" w:pos="10992"/>
+          <w:tab w:val="left" w:pos="11908"/>
+          <w:tab w:val="left" w:pos="12824"/>
+          <w:tab w:val="left" w:pos="13740"/>
+          <w:tab w:val="left" w:pos="14656"/>
+        </w:tabs>
+        <w:rPr>
+          <w:rFonts w:ascii="Menlo" w:hAnsi="Menlo" w:cs="Menlo"/>
+          <w:b/>
+          <w:bCs/>
+          <w:color w:val="008000"/>
+          <w:sz w:val="21"/>
+          <w:szCs w:val="21"/>
+        </w:rPr>
+      </w:pPr>
+      <w:r>
+        <w:rPr>
+          <w:rFonts w:ascii="Menlo" w:hAnsi="Menlo" w:cs="Menlo"/>
+          <w:b/>
+          <w:bCs/>
+          <w:color w:val="008000"/>
+          <w:sz w:val="21"/>
+          <w:szCs w:val="21"/>
+        </w:rPr>
+        <w:t>Is i less than 4?</w:t>
+      </w:r>
+    </w:p>
+    <w:p>
+      <w:pPr>
+        <w:pStyle w:val="ListParagraph"/>
+        <w:numPr>
+          <w:ilvl w:val="0"/>
+          <w:numId w:val="1"/>
+        </w:numPr>
+        <w:shd w:val="clear" w:color="auto" w:fill="FFFFFF"/>
+        <w:tabs>
+          <w:tab w:val="left" w:pos="916"/>
+          <w:tab w:val="left" w:pos="1832"/>
+          <w:tab w:val="left" w:pos="2748"/>
+          <w:tab w:val="left" w:pos="3664"/>
+          <w:tab w:val="left" w:pos="4580"/>
+          <w:tab w:val="left" w:pos="5496"/>
+          <w:tab w:val="left" w:pos="6412"/>
+          <w:tab w:val="left" w:pos="7328"/>
+          <w:tab w:val="left" w:pos="8244"/>
+          <w:tab w:val="left" w:pos="9160"/>
+          <w:tab w:val="left" w:pos="10076"/>
+          <w:tab w:val="left" w:pos="10992"/>
+          <w:tab w:val="left" w:pos="11908"/>
+          <w:tab w:val="left" w:pos="12824"/>
+          <w:tab w:val="left" w:pos="13740"/>
+          <w:tab w:val="left" w:pos="14656"/>
+        </w:tabs>
+        <w:rPr>
+          <w:rFonts w:ascii="Menlo" w:hAnsi="Menlo" w:cs="Menlo"/>
+          <w:b/>
+          <w:bCs/>
+          <w:color w:val="008000"/>
+          <w:sz w:val="21"/>
+          <w:szCs w:val="21"/>
+        </w:rPr>
+      </w:pPr>
+      <w:r>
+        <w:rPr>
+          <w:rFonts w:ascii="Menlo" w:hAnsi="Menlo" w:cs="Menlo"/>
+          <w:b/>
+          <w:bCs/>
+          <w:color w:val="008000"/>
+          <w:sz w:val="21"/>
+          <w:szCs w:val="21"/>
+        </w:rPr>
+        <w:t>NO</w:t>
+      </w:r>
+      <w:r>
+        <w:rPr>
+          <w:rFonts w:ascii="Menlo" w:hAnsi="Menlo" w:cs="Menlo"/>
+          <w:b/>
+          <w:bCs/>
+          <w:color w:val="008000"/>
+          <w:sz w:val="21"/>
+          <w:szCs w:val="21"/>
+        </w:rPr>
+        <w:t>.</w:t>
+      </w:r>
+    </w:p>
+    <w:p>
+      <w:pPr>
+        <w:pStyle w:val="ListParagraph"/>
+        <w:numPr>
+          <w:ilvl w:val="0"/>
+          <w:numId w:val="1"/>
+        </w:numPr>
+        <w:shd w:val="clear" w:color="auto" w:fill="FFFFFF"/>
+        <w:tabs>
+          <w:tab w:val="left" w:pos="916"/>
+          <w:tab w:val="left" w:pos="1832"/>
+          <w:tab w:val="left" w:pos="2748"/>
+          <w:tab w:val="left" w:pos="3664"/>
+          <w:tab w:val="left" w:pos="4580"/>
+          <w:tab w:val="left" w:pos="5496"/>
+          <w:tab w:val="left" w:pos="6412"/>
+          <w:tab w:val="left" w:pos="7328"/>
+          <w:tab w:val="left" w:pos="8244"/>
+          <w:tab w:val="left" w:pos="9160"/>
+          <w:tab w:val="left" w:pos="10076"/>
+          <w:tab w:val="left" w:pos="10992"/>
+          <w:tab w:val="left" w:pos="11908"/>
+          <w:tab w:val="left" w:pos="12824"/>
+          <w:tab w:val="left" w:pos="13740"/>
+          <w:tab w:val="left" w:pos="14656"/>
+        </w:tabs>
+        <w:rPr>
+          <w:rFonts w:ascii="Menlo" w:hAnsi="Menlo" w:cs="Menlo"/>
+          <w:b/>
+          <w:bCs/>
+          <w:color w:val="008000"/>
+          <w:sz w:val="21"/>
+          <w:szCs w:val="21"/>
+        </w:rPr>
+      </w:pPr>
+      <w:r>
+        <w:rPr>
+          <w:rFonts w:ascii="Menlo" w:hAnsi="Menlo" w:cs="Menlo"/>
+          <w:b/>
+          <w:bCs/>
+          <w:color w:val="008000"/>
+          <w:sz w:val="21"/>
+          <w:szCs w:val="21"/>
+        </w:rPr>
+        <w:t>We’re done</w:t>
+      </w:r>
+      <w:r>
+        <w:rPr>
+          <w:rFonts w:ascii="Menlo" w:hAnsi="Menlo" w:cs="Menlo"/>
+          <w:b/>
+          <w:bCs/>
+          <w:color w:val="008000"/>
+          <w:sz w:val="21"/>
+          <w:szCs w:val="21"/>
+        </w:rPr>
+        <w:t>.</w:t>
+      </w:r>
+      <w:r>
+        <w:rPr>
+          <w:rFonts w:ascii="Menlo" w:hAnsi="Menlo" w:cs="Menlo"/>
+          <w:b/>
+          <w:bCs/>
+          <w:color w:val="008000"/>
+          <w:sz w:val="21"/>
+          <w:szCs w:val="21"/>
+        </w:rPr>
+        <w:t xml:space="preserve"> </w:t>
+      </w:r>
+      <w:r>
+        <w:rPr>
+          <w:rFonts w:ascii="Menlo" w:hAnsi="Menlo" w:cs="Menlo"/>
+          <w:b/>
+          <w:bCs/>
+          <w:color w:val="008000"/>
+          <w:sz w:val="21"/>
+          <w:szCs w:val="21"/>
+        </w:rPr>
+        <w:t>We break out of the loop. x = 3</w:t>
+      </w:r>
+    </w:p>
+    <w:p>
+      <w:pPr>
+        <w:shd w:val="clear" w:color="auto" w:fill="FFFFFF"/>
+        <w:tabs>
+          <w:tab w:val="left" w:pos="916"/>
+          <w:tab w:val="left" w:pos="1832"/>
+          <w:tab w:val="left" w:pos="2748"/>
+          <w:tab w:val="left" w:pos="3664"/>
+          <w:tab w:val="left" w:pos="4580"/>
+          <w:tab w:val="left" w:pos="5496"/>
+          <w:tab w:val="left" w:pos="6412"/>
+          <w:tab w:val="left" w:pos="7328"/>
+          <w:tab w:val="left" w:pos="8244"/>
+          <w:tab w:val="left" w:pos="9160"/>
+          <w:tab w:val="left" w:pos="10076"/>
+          <w:tab w:val="left" w:pos="10992"/>
+          <w:tab w:val="left" w:pos="11908"/>
+          <w:tab w:val="left" w:pos="12824"/>
+          <w:tab w:val="left" w:pos="13740"/>
+          <w:tab w:val="left" w:pos="14656"/>
+        </w:tabs>
+        <w:rPr>
+          <w:rFonts w:ascii="Menlo" w:hAnsi="Menlo" w:cs="Menlo"/>
+          <w:b/>
+          <w:bCs/>
+          <w:color w:val="008000"/>
+          <w:sz w:val="21"/>
+          <w:szCs w:val="21"/>
+        </w:rPr>
+      </w:pPr>
+      <w:r>
+        <w:rPr>
+          <w:rFonts w:ascii="Menlo" w:hAnsi="Menlo" w:cs="Menlo"/>
+          <w:color w:val="000000"/>
+          <w:sz w:val="21"/>
+          <w:szCs w:val="21"/>
+        </w:rPr>
+        <w:t xml:space="preserve">points: </w:t>
+      </w:r>
+      <w:r>
+        <w:rPr>
+          <w:rFonts w:ascii="Menlo" w:hAnsi="Menlo" w:cs="Menlo"/>
+          <w:color w:val="000000"/>
+          <w:sz w:val="21"/>
+          <w:szCs w:val="21"/>
+        </w:rPr>
+        <w:t>2</w:t>
+      </w:r>
+      <w:r>
+        <w:rPr>
+          <w:rFonts w:ascii="Menlo" w:hAnsi="Menlo" w:cs="Menlo"/>
+          <w:color w:val="0000FF"/>
+          <w:sz w:val="21"/>
+          <w:szCs w:val="21"/>
+        </w:rPr>
+        <w:t>5</w:t>
+      </w:r>
+      <w:r>
+        <w:rPr>
+          <w:rFonts w:ascii="Menlo" w:hAnsi="Menlo" w:cs="Menlo"/>
+          <w:color w:val="000000"/>
+          <w:sz w:val="21"/>
+          <w:szCs w:val="21"/>
+        </w:rPr>
+        <w:t>,</w:t>
+      </w:r>
+      <w:r>
+        <w:rPr>
+          <w:rFonts w:ascii="Menlo" w:hAnsi="Menlo" w:cs="Menlo"/>
+          <w:color w:val="000000"/>
+          <w:sz w:val="21"/>
+          <w:szCs w:val="21"/>
+        </w:rPr>
+        <w:br/>
+        <w:t>solution: [</w:t>
+      </w:r>
+      <w:r>
+        <w:rPr>
+          <w:rFonts w:ascii="Menlo" w:hAnsi="Menlo" w:cs="Menlo"/>
+          <w:b/>
+          <w:bCs/>
+          <w:color w:val="008000"/>
+          <w:sz w:val="21"/>
+          <w:szCs w:val="21"/>
+        </w:rPr>
+        <w:t>3</w:t>
+      </w:r>
+      <w:r>
+        <w:rPr>
+          <w:rFonts w:ascii="Menlo" w:hAnsi="Menlo" w:cs="Menlo"/>
+          <w:color w:val="000000"/>
+          <w:sz w:val="21"/>
+          <w:szCs w:val="21"/>
+        </w:rPr>
+        <w:t>]</w:t>
+      </w:r>
     </w:p>
     <w:sectPr>
       <w:pgSz w:w="12240" w:h="15840"/>
@@ -10994,6 +13675,103 @@
     </w:sectPr>
   </w:body>
 </w:document>
+</file>
+
+<file path=word/numbering.xml><?xml version="1.0" encoding="utf-8"?>
+<w:numbering xmlns:wpc="http://schemas.microsoft.com/office/word/2010/wordprocessingCanvas" xmlns:mo="http://schemas.microsoft.com/office/mac/office/2008/main" xmlns:mc="http://schemas.openxmlformats.org/markup-compatibility/2006" xmlns:mv="urn:schemas-microsoft-com:mac:vml" xmlns:o="urn:schemas-microsoft-com:office:office" xmlns:r="http://schemas.openxmlformats.org/officeDocument/2006/relationships" xmlns:m="http://schemas.openxmlformats.org/officeDocument/2006/math" xmlns:v="urn:schemas-microsoft-com:vml" xmlns:wp14="http://schemas.microsoft.com/office/word/2010/wordprocessingDrawing" xmlns:wp="http://schemas.openxmlformats.org/drawingml/2006/wordprocessingDrawing" xmlns:w10="urn:schemas-microsoft-com:office:word" xmlns:w="http://schemas.openxmlformats.org/wordprocessingml/2006/main" xmlns:w14="http://schemas.microsoft.com/office/word/2010/wordml" xmlns:w15="http://schemas.microsoft.com/office/word/2012/wordml" xmlns:wpg="http://schemas.microsoft.com/office/word/2010/wordprocessingGroup" xmlns:wpi="http://schemas.microsoft.com/office/word/2010/wordprocessingInk" xmlns:wne="http://schemas.microsoft.com/office/word/2006/wordml" xmlns:wps="http://schemas.microsoft.com/office/word/2010/wordprocessingShape" mc:Ignorable="w14 w15 wp14">
+  <w:abstractNum w:abstractNumId="0">
+    <w:nsid w:val="64DB7316"/>
+    <w:multiLevelType w:val="hybridMultilevel"/>
+    <w:tmpl w:val="06AA2B00"/>
+    <w:lvl w:ilvl="0" w:tplc="04090011">
+      <w:start w:val="1"/>
+      <w:numFmt w:val="decimal"/>
+      <w:lvlText w:val="%1)"/>
+      <w:lvlJc w:val="left"/>
+      <w:pPr>
+        <w:ind w:left="720" w:hanging="360"/>
+      </w:pPr>
+      <w:rPr>
+        <w:rFonts w:hint="default"/>
+      </w:rPr>
+    </w:lvl>
+    <w:lvl w:ilvl="1" w:tplc="04090019">
+      <w:start w:val="1"/>
+      <w:numFmt w:val="lowerLetter"/>
+      <w:lvlText w:val="%2."/>
+      <w:lvlJc w:val="left"/>
+      <w:pPr>
+        <w:ind w:left="1440" w:hanging="360"/>
+      </w:pPr>
+    </w:lvl>
+    <w:lvl w:ilvl="2" w:tplc="0409001B" w:tentative="1">
+      <w:start w:val="1"/>
+      <w:numFmt w:val="lowerRoman"/>
+      <w:lvlText w:val="%3."/>
+      <w:lvlJc w:val="right"/>
+      <w:pPr>
+        <w:ind w:left="2160" w:hanging="180"/>
+      </w:pPr>
+    </w:lvl>
+    <w:lvl w:ilvl="3" w:tplc="0409000F" w:tentative="1">
+      <w:start w:val="1"/>
+      <w:numFmt w:val="decimal"/>
+      <w:lvlText w:val="%4."/>
+      <w:lvlJc w:val="left"/>
+      <w:pPr>
+        <w:ind w:left="2880" w:hanging="360"/>
+      </w:pPr>
+    </w:lvl>
+    <w:lvl w:ilvl="4" w:tplc="04090019" w:tentative="1">
+      <w:start w:val="1"/>
+      <w:numFmt w:val="lowerLetter"/>
+      <w:lvlText w:val="%5."/>
+      <w:lvlJc w:val="left"/>
+      <w:pPr>
+        <w:ind w:left="3600" w:hanging="360"/>
+      </w:pPr>
+    </w:lvl>
+    <w:lvl w:ilvl="5" w:tplc="0409001B" w:tentative="1">
+      <w:start w:val="1"/>
+      <w:numFmt w:val="lowerRoman"/>
+      <w:lvlText w:val="%6."/>
+      <w:lvlJc w:val="right"/>
+      <w:pPr>
+        <w:ind w:left="4320" w:hanging="180"/>
+      </w:pPr>
+    </w:lvl>
+    <w:lvl w:ilvl="6" w:tplc="0409000F" w:tentative="1">
+      <w:start w:val="1"/>
+      <w:numFmt w:val="decimal"/>
+      <w:lvlText w:val="%7."/>
+      <w:lvlJc w:val="left"/>
+      <w:pPr>
+        <w:ind w:left="5040" w:hanging="360"/>
+      </w:pPr>
+    </w:lvl>
+    <w:lvl w:ilvl="7" w:tplc="04090019" w:tentative="1">
+      <w:start w:val="1"/>
+      <w:numFmt w:val="lowerLetter"/>
+      <w:lvlText w:val="%8."/>
+      <w:lvlJc w:val="left"/>
+      <w:pPr>
+        <w:ind w:left="5760" w:hanging="360"/>
+      </w:pPr>
+    </w:lvl>
+    <w:lvl w:ilvl="8" w:tplc="0409001B" w:tentative="1">
+      <w:start w:val="1"/>
+      <w:numFmt w:val="lowerRoman"/>
+      <w:lvlText w:val="%9."/>
+      <w:lvlJc w:val="right"/>
+      <w:pPr>
+        <w:ind w:left="6480" w:hanging="180"/>
+      </w:pPr>
+    </w:lvl>
+  </w:abstractNum>
+  <w:num w:numId="1">
+    <w:abstractNumId w:val="0"/>
+  </w:num>
+</w:numbering>
 </file>
 
 <file path=word/styles.xml><?xml version="1.0" encoding="utf-8"?>
@@ -11483,6 +14261,36 @@
       <w:contextualSpacing/>
     </w:pPr>
   </w:style>
+  <w:style w:type="paragraph" w:styleId="DocumentMap">
+    <w:name w:val="Document Map"/>
+    <w:basedOn w:val="Normal"/>
+    <w:link w:val="DocumentMapChar"/>
+    <w:uiPriority w:val="99"/>
+    <w:semiHidden/>
+    <w:unhideWhenUsed/>
+    <w:rsid w:val="00DE49F2"/>
+    <w:rPr>
+      <w:rFonts w:ascii="Times New Roman" w:hAnsi="Times New Roman" w:cs="Times New Roman"/>
+    </w:rPr>
+  </w:style>
+  <w:style w:type="character" w:customStyle="1" w:styleId="DocumentMapChar">
+    <w:name w:val="Document Map Char"/>
+    <w:basedOn w:val="DefaultParagraphFont"/>
+    <w:link w:val="DocumentMap"/>
+    <w:uiPriority w:val="99"/>
+    <w:semiHidden/>
+    <w:rsid w:val="00DE49F2"/>
+    <w:rPr>
+      <w:rFonts w:ascii="Times New Roman" w:hAnsi="Times New Roman" w:cs="Times New Roman"/>
+    </w:rPr>
+  </w:style>
+  <w:style w:type="paragraph" w:styleId="Revision">
+    <w:name w:val="Revision"/>
+    <w:hidden/>
+    <w:uiPriority w:val="99"/>
+    <w:semiHidden/>
+    <w:rsid w:val="00DE49F2"/>
+  </w:style>
 </w:styles>
 </file>
 

</xml_diff>